<commit_message>
Gestion de projet 2
</commit_message>
<xml_diff>
--- a/doc/livrable_1/rapport/img/SWOT + RACI.docx
+++ b/doc/livrable_1/rapport/img/SWOT + RACI.docx
@@ -10,7 +10,7 @@
         <mc:AlternateContent>
           <mc:Choice Requires="wps">
             <w:drawing>
-              <wp:anchor distT="0" distB="0" distL="114300" distR="114300" simplePos="0" relativeHeight="251662336" behindDoc="0" locked="0" layoutInCell="1" allowOverlap="1" wp14:anchorId="56AA4E1A" wp14:editId="19D4913C">
+              <wp:anchor distT="0" distB="0" distL="114300" distR="114300" simplePos="0" relativeHeight="251662336" behindDoc="0" locked="0" layoutInCell="1" allowOverlap="1" wp14:anchorId="56AA4E1A" wp14:editId="33AB7C29">
                 <wp:simplePos x="0" y="0"/>
                 <wp:positionH relativeFrom="column">
                   <wp:posOffset>2978785</wp:posOffset>
@@ -76,7 +76,14 @@
                                 <w:sz w:val="24"/>
                                 <w:szCs w:val="24"/>
                               </w:rPr>
-                              <w:t>Partiels en fin d’année</w:t>
+                              <w:t xml:space="preserve">Partiels en </w:t>
+                            </w:r>
+                            <w:r>
+                              <w:rPr>
+                                <w:sz w:val="24"/>
+                                <w:szCs w:val="24"/>
+                              </w:rPr>
+                              <w:t>fin d’année</w:t>
                             </w:r>
                           </w:p>
                           <w:p>
@@ -113,6 +120,12 @@
                     </wps:wsp>
                   </a:graphicData>
                 </a:graphic>
+                <wp14:sizeRelH relativeFrom="margin">
+                  <wp14:pctWidth>0</wp14:pctWidth>
+                </wp14:sizeRelH>
+                <wp14:sizeRelV relativeFrom="margin">
+                  <wp14:pctHeight>0</wp14:pctHeight>
+                </wp14:sizeRelV>
               </wp:anchor>
             </w:drawing>
           </mc:Choice>
@@ -122,7 +135,7 @@
                 <v:stroke joinstyle="miter"/>
                 <v:path gradientshapeok="t" o:connecttype="rect"/>
               </v:shapetype>
-              <v:shape id="Zone de texte 5" o:spid="_x0000_s1026" type="#_x0000_t202" style="position:absolute;margin-left:234.55pt;margin-top:203.95pt;width:217.2pt;height:102.6pt;z-index:251662336;visibility:visible;mso-wrap-style:square;mso-wrap-distance-left:9pt;mso-wrap-distance-top:0;mso-wrap-distance-right:9pt;mso-wrap-distance-bottom:0;mso-position-horizontal:absolute;mso-position-horizontal-relative:text;mso-position-vertical:absolute;mso-position-vertical-relative:text;v-text-anchor:top" o:gfxdata="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" filled="f" stroked="f" strokeweight=".5pt">
+              <v:shape id="Zone de texte 5" o:spid="_x0000_s1026" type="#_x0000_t202" style="position:absolute;margin-left:234.55pt;margin-top:203.95pt;width:217.2pt;height:102.6pt;z-index:251662336;visibility:visible;mso-wrap-style:square;mso-width-percent:0;mso-height-percent:0;mso-wrap-distance-left:9pt;mso-wrap-distance-top:0;mso-wrap-distance-right:9pt;mso-wrap-distance-bottom:0;mso-position-horizontal:absolute;mso-position-horizontal-relative:text;mso-position-vertical:absolute;mso-position-vertical-relative:text;mso-width-percent:0;mso-height-percent:0;mso-width-relative:margin;mso-height-relative:margin;v-text-anchor:top" o:gfxdata="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" filled="f" stroked="f" strokeweight=".5pt">
                 <v:textbox>
                   <w:txbxContent>
                     <w:p>
@@ -159,7 +172,14 @@
                           <w:sz w:val="24"/>
                           <w:szCs w:val="24"/>
                         </w:rPr>
-                        <w:t>Partiels en fin d’année</w:t>
+                        <w:t xml:space="preserve">Partiels en </w:t>
+                      </w:r>
+                      <w:r>
+                        <w:rPr>
+                          <w:sz w:val="24"/>
+                          <w:szCs w:val="24"/>
+                        </w:rPr>
+                        <w:t>fin d’année</w:t>
                       </w:r>
                     </w:p>
                     <w:p>
@@ -199,7 +219,7 @@
         <mc:AlternateContent>
           <mc:Choice Requires="wps">
             <w:drawing>
-              <wp:anchor distT="0" distB="0" distL="114300" distR="114300" simplePos="0" relativeHeight="251661312" behindDoc="0" locked="0" layoutInCell="1" allowOverlap="1" wp14:anchorId="6220F1EC" wp14:editId="51F420D0">
+              <wp:anchor distT="0" distB="0" distL="114300" distR="114300" simplePos="0" relativeHeight="251661312" behindDoc="0" locked="0" layoutInCell="1" allowOverlap="1" wp14:anchorId="6220F1EC" wp14:editId="7A951BAB">
                 <wp:simplePos x="0" y="0"/>
                 <wp:positionH relativeFrom="column">
                   <wp:posOffset>167005</wp:posOffset>
@@ -356,12 +376,15 @@
                 <wp14:sizeRelH relativeFrom="margin">
                   <wp14:pctWidth>0</wp14:pctWidth>
                 </wp14:sizeRelH>
+                <wp14:sizeRelV relativeFrom="margin">
+                  <wp14:pctHeight>0</wp14:pctHeight>
+                </wp14:sizeRelV>
               </wp:anchor>
             </w:drawing>
           </mc:Choice>
           <mc:Fallback>
             <w:pict>
-              <v:shape w14:anchorId="6220F1EC" id="Zone de texte 4" o:spid="_x0000_s1027" type="#_x0000_t202" style="position:absolute;margin-left:13.15pt;margin-top:199.15pt;width:215.4pt;height:100.8pt;z-index:251661312;visibility:visible;mso-wrap-style:square;mso-width-percent:0;mso-wrap-distance-left:9pt;mso-wrap-distance-top:0;mso-wrap-distance-right:9pt;mso-wrap-distance-bottom:0;mso-position-horizontal:absolute;mso-position-horizontal-relative:text;mso-position-vertical:absolute;mso-position-vertical-relative:text;mso-width-percent:0;mso-width-relative:margin;v-text-anchor:top" o:gfxdata="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" filled="f" stroked="f" strokeweight=".5pt">
+              <v:shape w14:anchorId="6220F1EC" id="Zone de texte 4" o:spid="_x0000_s1027" type="#_x0000_t202" style="position:absolute;margin-left:13.15pt;margin-top:199.15pt;width:215.4pt;height:100.8pt;z-index:251661312;visibility:visible;mso-wrap-style:square;mso-width-percent:0;mso-height-percent:0;mso-wrap-distance-left:9pt;mso-wrap-distance-top:0;mso-wrap-distance-right:9pt;mso-wrap-distance-bottom:0;mso-position-horizontal:absolute;mso-position-horizontal-relative:text;mso-position-vertical:absolute;mso-position-vertical-relative:text;mso-width-percent:0;mso-height-percent:0;mso-width-relative:margin;mso-height-relative:margin;v-text-anchor:top" o:gfxdata="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" filled="f" stroked="f" strokeweight=".5pt">
                 <v:textbox>
                   <w:txbxContent>
                     <w:p>
@@ -489,7 +512,7 @@
         <mc:AlternateContent>
           <mc:Choice Requires="wps">
             <w:drawing>
-              <wp:anchor distT="0" distB="0" distL="114300" distR="114300" simplePos="0" relativeHeight="251660288" behindDoc="0" locked="0" layoutInCell="1" allowOverlap="1" wp14:anchorId="37450E34" wp14:editId="05A271A0">
+              <wp:anchor distT="0" distB="0" distL="114300" distR="114300" simplePos="0" relativeHeight="251660288" behindDoc="0" locked="0" layoutInCell="1" allowOverlap="1" wp14:anchorId="37450E34" wp14:editId="5697B394">
                 <wp:simplePos x="0" y="0"/>
                 <wp:positionH relativeFrom="column">
                   <wp:posOffset>2994025</wp:posOffset>
@@ -622,12 +645,18 @@
                     </wps:wsp>
                   </a:graphicData>
                 </a:graphic>
+                <wp14:sizeRelH relativeFrom="margin">
+                  <wp14:pctWidth>0</wp14:pctWidth>
+                </wp14:sizeRelH>
+                <wp14:sizeRelV relativeFrom="margin">
+                  <wp14:pctHeight>0</wp14:pctHeight>
+                </wp14:sizeRelV>
               </wp:anchor>
             </w:drawing>
           </mc:Choice>
           <mc:Fallback>
             <w:pict>
-              <v:shape w14:anchorId="37450E34" id="Zone de texte 3" o:spid="_x0000_s1028" type="#_x0000_t202" style="position:absolute;margin-left:235.75pt;margin-top:56.95pt;width:3in;height:102.6pt;z-index:251660288;visibility:visible;mso-wrap-style:square;mso-wrap-distance-left:9pt;mso-wrap-distance-top:0;mso-wrap-distance-right:9pt;mso-wrap-distance-bottom:0;mso-position-horizontal:absolute;mso-position-horizontal-relative:text;mso-position-vertical:absolute;mso-position-vertical-relative:text;v-text-anchor:top" o:gfxdata="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" filled="f" stroked="f" strokeweight=".5pt">
+              <v:shape w14:anchorId="37450E34" id="Zone de texte 3" o:spid="_x0000_s1028" type="#_x0000_t202" style="position:absolute;margin-left:235.75pt;margin-top:56.95pt;width:3in;height:102.6pt;z-index:251660288;visibility:visible;mso-wrap-style:square;mso-width-percent:0;mso-height-percent:0;mso-wrap-distance-left:9pt;mso-wrap-distance-top:0;mso-wrap-distance-right:9pt;mso-wrap-distance-bottom:0;mso-position-horizontal:absolute;mso-position-horizontal-relative:text;mso-position-vertical:absolute;mso-position-vertical-relative:text;mso-width-percent:0;mso-height-percent:0;mso-width-relative:margin;mso-height-relative:margin;v-text-anchor:top" o:gfxdata="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" filled="f" stroked="f" strokeweight=".5pt">
                 <v:textbox>
                   <w:txbxContent>
                     <w:p>
@@ -734,7 +763,7 @@
         <mc:AlternateContent>
           <mc:Choice Requires="wps">
             <w:drawing>
-              <wp:anchor distT="0" distB="0" distL="114300" distR="114300" simplePos="0" relativeHeight="251659264" behindDoc="0" locked="0" layoutInCell="1" allowOverlap="1" wp14:anchorId="6BB6EC67" wp14:editId="48A5E1DC">
+              <wp:anchor distT="0" distB="0" distL="114300" distR="114300" simplePos="0" relativeHeight="251659264" behindDoc="0" locked="0" layoutInCell="1" allowOverlap="1" wp14:anchorId="6BB6EC67" wp14:editId="14D111FB">
                 <wp:simplePos x="0" y="0"/>
                 <wp:positionH relativeFrom="column">
                   <wp:posOffset>174625</wp:posOffset>
@@ -878,7 +907,14 @@
                                 <w:sz w:val="24"/>
                                 <w:szCs w:val="24"/>
                               </w:rPr>
-                              <w:t>- Connaissance avancée en JavaScript</w:t>
+                              <w:t xml:space="preserve">- </w:t>
+                            </w:r>
+                            <w:r>
+                              <w:rPr>
+                                <w:sz w:val="24"/>
+                                <w:szCs w:val="24"/>
+                              </w:rPr>
+                              <w:t>2 élèves ayant un bon bagage en web</w:t>
                             </w:r>
                           </w:p>
                         </w:txbxContent>
@@ -892,12 +928,18 @@
                     </wps:wsp>
                   </a:graphicData>
                 </a:graphic>
+                <wp14:sizeRelH relativeFrom="margin">
+                  <wp14:pctWidth>0</wp14:pctWidth>
+                </wp14:sizeRelH>
+                <wp14:sizeRelV relativeFrom="margin">
+                  <wp14:pctHeight>0</wp14:pctHeight>
+                </wp14:sizeRelV>
               </wp:anchor>
             </w:drawing>
           </mc:Choice>
           <mc:Fallback>
             <w:pict>
-              <v:shape w14:anchorId="6BB6EC67" id="Zone de texte 2" o:spid="_x0000_s1029" type="#_x0000_t202" style="position:absolute;margin-left:13.75pt;margin-top:56.95pt;width:214.8pt;height:101.4pt;z-index:251659264;visibility:visible;mso-wrap-style:square;mso-wrap-distance-left:9pt;mso-wrap-distance-top:0;mso-wrap-distance-right:9pt;mso-wrap-distance-bottom:0;mso-position-horizontal:absolute;mso-position-horizontal-relative:text;mso-position-vertical:absolute;mso-position-vertical-relative:text;v-text-anchor:top" o:gfxdata="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" filled="f" stroked="f" strokeweight=".5pt">
+              <v:shape w14:anchorId="6BB6EC67" id="Zone de texte 2" o:spid="_x0000_s1029" type="#_x0000_t202" style="position:absolute;margin-left:13.75pt;margin-top:56.95pt;width:214.8pt;height:101.4pt;z-index:251659264;visibility:visible;mso-wrap-style:square;mso-width-percent:0;mso-height-percent:0;mso-wrap-distance-left:9pt;mso-wrap-distance-top:0;mso-wrap-distance-right:9pt;mso-wrap-distance-bottom:0;mso-position-horizontal:absolute;mso-position-horizontal-relative:text;mso-position-vertical:absolute;mso-position-vertical-relative:text;mso-width-percent:0;mso-height-percent:0;mso-width-relative:margin;mso-height-relative:margin;v-text-anchor:top" o:gfxdata="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" filled="f" stroked="f" strokeweight=".5pt">
                 <v:textbox>
                   <w:txbxContent>
                     <w:p>
@@ -1012,7 +1054,14 @@
                           <w:sz w:val="24"/>
                           <w:szCs w:val="24"/>
                         </w:rPr>
-                        <w:t>- Connaissance avancée en JavaScript</w:t>
+                        <w:t xml:space="preserve">- </w:t>
+                      </w:r>
+                      <w:r>
+                        <w:rPr>
+                          <w:sz w:val="24"/>
+                          <w:szCs w:val="24"/>
+                        </w:rPr>
+                        <w:t>2 élèves ayant un bon bagage en web</w:t>
                       </w:r>
                     </w:p>
                   </w:txbxContent>
@@ -1027,7 +1076,7 @@
           <w:noProof/>
         </w:rPr>
         <w:drawing>
-          <wp:inline distT="0" distB="0" distL="0" distR="0" wp14:anchorId="57B2466B" wp14:editId="2C14DFE7">
+          <wp:inline distT="0" distB="0" distL="0" distR="0" wp14:anchorId="57B2466B" wp14:editId="4E4AEC3C">
             <wp:extent cx="5760720" cy="4078605"/>
             <wp:effectExtent l="0" t="0" r="0" b="0"/>
             <wp:docPr id="1" name="Image 1"/>
@@ -1073,7 +1122,14 @@
     <w:p/>
     <w:p/>
     <w:p/>
-    <w:p/>
+    <w:p>
+      <w:pPr>
+        <w:rPr>
+          <w:sz w:val="24"/>
+          <w:szCs w:val="24"/>
+        </w:rPr>
+      </w:pPr>
+    </w:p>
     <w:tbl>
       <w:tblPr>
         <w:tblW w:w="13720" w:type="dxa"/>
@@ -1084,9 +1140,9 @@
         <w:tblLook w:val="0600" w:firstRow="0" w:lastRow="0" w:firstColumn="0" w:lastColumn="0" w:noHBand="1" w:noVBand="1"/>
       </w:tblPr>
       <w:tblGrid>
-        <w:gridCol w:w="6208"/>
+        <w:gridCol w:w="6209"/>
         <w:gridCol w:w="1219"/>
-        <w:gridCol w:w="1219"/>
+        <w:gridCol w:w="1218"/>
         <w:gridCol w:w="1239"/>
         <w:gridCol w:w="1479"/>
         <w:gridCol w:w="2356"/>
@@ -1097,7 +1153,7 @@
         </w:trPr>
         <w:tc>
           <w:tcPr>
-            <w:tcW w:w="6220" w:type="dxa"/>
+            <w:tcW w:w="6209" w:type="dxa"/>
             <w:tcBorders>
               <w:top w:val="single" w:sz="6" w:space="0" w:color="9E9E9E"/>
               <w:left w:val="single" w:sz="6" w:space="0" w:color="9E9E9E"/>
@@ -1131,79 +1187,13 @@
                 <w:szCs w:val="16"/>
               </w:rPr>
               <w:lastRenderedPageBreak/>
-              <w:t xml:space="preserve">R = </w:t>
+              <w:t>R = Réalise ; A = Autorité ; C = Consulté ; I = Informé</w:t>
             </w:r>
-            <w:r>
-              <w:rPr>
-                <w:b/>
-                <w:bCs/>
-                <w:i/>
-                <w:iCs/>
-                <w:sz w:val="16"/>
-                <w:szCs w:val="16"/>
-              </w:rPr>
-              <w:t>Réalise ;</w:t>
-            </w:r>
-            <w:r>
-              <w:rPr>
-                <w:b/>
-                <w:bCs/>
-                <w:i/>
-                <w:iCs/>
-                <w:sz w:val="16"/>
-                <w:szCs w:val="16"/>
-              </w:rPr>
-              <w:t xml:space="preserve"> A = </w:t>
-            </w:r>
-            <w:r>
-              <w:rPr>
-                <w:b/>
-                <w:bCs/>
-                <w:i/>
-                <w:iCs/>
-                <w:sz w:val="16"/>
-                <w:szCs w:val="16"/>
-              </w:rPr>
-              <w:t>Autorité ;</w:t>
-            </w:r>
-            <w:r>
-              <w:rPr>
-                <w:b/>
-                <w:bCs/>
-                <w:i/>
-                <w:iCs/>
-                <w:sz w:val="16"/>
-                <w:szCs w:val="16"/>
-              </w:rPr>
-              <w:t xml:space="preserve"> C = </w:t>
-            </w:r>
-            <w:r>
-              <w:rPr>
-                <w:b/>
-                <w:bCs/>
-                <w:i/>
-                <w:iCs/>
-                <w:sz w:val="16"/>
-                <w:szCs w:val="16"/>
-              </w:rPr>
-              <w:t>Consulté ;</w:t>
-            </w:r>
-            <w:r>
-              <w:rPr>
-                <w:b/>
-                <w:bCs/>
-                <w:i/>
-                <w:iCs/>
-                <w:sz w:val="16"/>
-                <w:szCs w:val="16"/>
-              </w:rPr>
-              <w:t xml:space="preserve"> I = Informé</w:t>
-            </w:r>
-          </w:p>
-        </w:tc>
-        <w:tc>
-          <w:tcPr>
-            <w:tcW w:w="7520" w:type="dxa"/>
+          </w:p>
+        </w:tc>
+        <w:tc>
+          <w:tcPr>
+            <w:tcW w:w="7511" w:type="dxa"/>
             <w:gridSpan w:val="5"/>
             <w:tcBorders>
               <w:top w:val="single" w:sz="6" w:space="0" w:color="9E9E9E"/>
@@ -1246,7 +1236,7 @@
         </w:trPr>
         <w:tc>
           <w:tcPr>
-            <w:tcW w:w="6220" w:type="dxa"/>
+            <w:tcW w:w="6209" w:type="dxa"/>
             <w:tcBorders>
               <w:top w:val="single" w:sz="6" w:space="0" w:color="9E9E9E"/>
               <w:left w:val="single" w:sz="6" w:space="0" w:color="9E9E9E"/>
@@ -1283,7 +1273,7 @@
         </w:tc>
         <w:tc>
           <w:tcPr>
-            <w:tcW w:w="1220" w:type="dxa"/>
+            <w:tcW w:w="1219" w:type="dxa"/>
             <w:tcBorders>
               <w:top w:val="single" w:sz="6" w:space="0" w:color="9E9E9E"/>
               <w:left w:val="single" w:sz="6" w:space="0" w:color="9E9E9E"/>
@@ -1318,7 +1308,7 @@
         </w:tc>
         <w:tc>
           <w:tcPr>
-            <w:tcW w:w="1220" w:type="dxa"/>
+            <w:tcW w:w="1218" w:type="dxa"/>
             <w:tcBorders>
               <w:top w:val="single" w:sz="6" w:space="0" w:color="9E9E9E"/>
               <w:left w:val="single" w:sz="6" w:space="0" w:color="9E9E9E"/>
@@ -1353,7 +1343,7 @@
         </w:tc>
         <w:tc>
           <w:tcPr>
-            <w:tcW w:w="1240" w:type="dxa"/>
+            <w:tcW w:w="1239" w:type="dxa"/>
             <w:tcBorders>
               <w:top w:val="single" w:sz="6" w:space="0" w:color="9E9E9E"/>
               <w:left w:val="single" w:sz="6" w:space="0" w:color="9E9E9E"/>
@@ -1388,7 +1378,7 @@
         </w:tc>
         <w:tc>
           <w:tcPr>
-            <w:tcW w:w="1480" w:type="dxa"/>
+            <w:tcW w:w="1479" w:type="dxa"/>
             <w:tcBorders>
               <w:top w:val="single" w:sz="6" w:space="0" w:color="9E9E9E"/>
               <w:left w:val="single" w:sz="6" w:space="0" w:color="9E9E9E"/>
@@ -1423,7 +1413,7 @@
         </w:tc>
         <w:tc>
           <w:tcPr>
-            <w:tcW w:w="2360" w:type="dxa"/>
+            <w:tcW w:w="2356" w:type="dxa"/>
             <w:tcBorders>
               <w:top w:val="single" w:sz="6" w:space="0" w:color="9E9E9E"/>
               <w:left w:val="single" w:sz="6" w:space="0" w:color="9E9E9E"/>
@@ -1463,14 +1453,14 @@
         </w:trPr>
         <w:tc>
           <w:tcPr>
-            <w:tcW w:w="6220" w:type="dxa"/>
-            <w:tcBorders>
-              <w:top w:val="single" w:sz="6" w:space="0" w:color="9E9E9E"/>
-              <w:left w:val="single" w:sz="6" w:space="0" w:color="9E9E9E"/>
-              <w:bottom w:val="single" w:sz="6" w:space="0" w:color="9E9E9E"/>
-              <w:right w:val="single" w:sz="6" w:space="0" w:color="9E9E9E"/>
-            </w:tcBorders>
-            <w:shd w:val="clear" w:color="auto" w:fill="auto"/>
+            <w:tcW w:w="6209" w:type="dxa"/>
+            <w:tcBorders>
+              <w:top w:val="single" w:sz="6" w:space="0" w:color="9E9E9E"/>
+              <w:left w:val="single" w:sz="6" w:space="0" w:color="9E9E9E"/>
+              <w:bottom w:val="single" w:sz="6" w:space="0" w:color="9E9E9E"/>
+              <w:right w:val="single" w:sz="6" w:space="0" w:color="9E9E9E"/>
+            </w:tcBorders>
+            <w:shd w:val="clear" w:color="auto" w:fill="C8C8C8"/>
             <w:tcMar>
               <w:top w:w="144" w:type="dxa"/>
               <w:left w:w="144" w:type="dxa"/>
@@ -1492,172 +1482,314 @@
                 <w:sz w:val="16"/>
                 <w:szCs w:val="16"/>
               </w:rPr>
-              <w:t>Établir</w:t>
+              <w:t>Base de données</w:t>
             </w:r>
+          </w:p>
+        </w:tc>
+        <w:tc>
+          <w:tcPr>
+            <w:tcW w:w="1219" w:type="dxa"/>
+            <w:tcBorders>
+              <w:top w:val="single" w:sz="6" w:space="0" w:color="9E9E9E"/>
+              <w:left w:val="single" w:sz="6" w:space="0" w:color="9E9E9E"/>
+              <w:bottom w:val="single" w:sz="6" w:space="0" w:color="9E9E9E"/>
+              <w:right w:val="single" w:sz="6" w:space="0" w:color="9E9E9E"/>
+            </w:tcBorders>
+            <w:shd w:val="clear" w:color="auto" w:fill="C8C8C8"/>
+            <w:tcMar>
+              <w:top w:w="144" w:type="dxa"/>
+              <w:left w:w="144" w:type="dxa"/>
+              <w:bottom w:w="144" w:type="dxa"/>
+              <w:right w:w="144" w:type="dxa"/>
+            </w:tcMar>
+            <w:vAlign w:val="center"/>
+            <w:hideMark/>
+          </w:tcPr>
+          <w:p>
+            <w:pPr>
+              <w:spacing w:after="0"/>
+              <w:rPr>
+                <w:sz w:val="16"/>
+                <w:szCs w:val="16"/>
+              </w:rPr>
+            </w:pPr>
+          </w:p>
+        </w:tc>
+        <w:tc>
+          <w:tcPr>
+            <w:tcW w:w="1218" w:type="dxa"/>
+            <w:tcBorders>
+              <w:top w:val="single" w:sz="6" w:space="0" w:color="9E9E9E"/>
+              <w:left w:val="single" w:sz="6" w:space="0" w:color="9E9E9E"/>
+              <w:bottom w:val="single" w:sz="6" w:space="0" w:color="9E9E9E"/>
+              <w:right w:val="single" w:sz="6" w:space="0" w:color="9E9E9E"/>
+            </w:tcBorders>
+            <w:shd w:val="clear" w:color="auto" w:fill="C8C8C8"/>
+            <w:tcMar>
+              <w:top w:w="144" w:type="dxa"/>
+              <w:left w:w="144" w:type="dxa"/>
+              <w:bottom w:w="144" w:type="dxa"/>
+              <w:right w:w="144" w:type="dxa"/>
+            </w:tcMar>
+            <w:vAlign w:val="center"/>
+            <w:hideMark/>
+          </w:tcPr>
+          <w:p>
+            <w:pPr>
+              <w:spacing w:after="0"/>
+              <w:rPr>
+                <w:sz w:val="16"/>
+                <w:szCs w:val="16"/>
+              </w:rPr>
+            </w:pPr>
+          </w:p>
+        </w:tc>
+        <w:tc>
+          <w:tcPr>
+            <w:tcW w:w="1239" w:type="dxa"/>
+            <w:tcBorders>
+              <w:top w:val="single" w:sz="6" w:space="0" w:color="9E9E9E"/>
+              <w:left w:val="single" w:sz="6" w:space="0" w:color="9E9E9E"/>
+              <w:bottom w:val="single" w:sz="6" w:space="0" w:color="9E9E9E"/>
+              <w:right w:val="single" w:sz="6" w:space="0" w:color="9E9E9E"/>
+            </w:tcBorders>
+            <w:shd w:val="clear" w:color="auto" w:fill="C8C8C8"/>
+            <w:tcMar>
+              <w:top w:w="144" w:type="dxa"/>
+              <w:left w:w="144" w:type="dxa"/>
+              <w:bottom w:w="144" w:type="dxa"/>
+              <w:right w:w="144" w:type="dxa"/>
+            </w:tcMar>
+            <w:vAlign w:val="center"/>
+            <w:hideMark/>
+          </w:tcPr>
+          <w:p>
+            <w:pPr>
+              <w:spacing w:after="0"/>
+              <w:rPr>
+                <w:sz w:val="16"/>
+                <w:szCs w:val="16"/>
+              </w:rPr>
+            </w:pPr>
+          </w:p>
+        </w:tc>
+        <w:tc>
+          <w:tcPr>
+            <w:tcW w:w="1479" w:type="dxa"/>
+            <w:tcBorders>
+              <w:top w:val="single" w:sz="6" w:space="0" w:color="9E9E9E"/>
+              <w:left w:val="single" w:sz="6" w:space="0" w:color="9E9E9E"/>
+              <w:bottom w:val="single" w:sz="6" w:space="0" w:color="9E9E9E"/>
+              <w:right w:val="single" w:sz="6" w:space="0" w:color="9E9E9E"/>
+            </w:tcBorders>
+            <w:shd w:val="clear" w:color="auto" w:fill="C8C8C8"/>
+            <w:tcMar>
+              <w:top w:w="144" w:type="dxa"/>
+              <w:left w:w="144" w:type="dxa"/>
+              <w:bottom w:w="144" w:type="dxa"/>
+              <w:right w:w="144" w:type="dxa"/>
+            </w:tcMar>
+            <w:vAlign w:val="center"/>
+            <w:hideMark/>
+          </w:tcPr>
+          <w:p>
+            <w:pPr>
+              <w:spacing w:after="0"/>
+              <w:rPr>
+                <w:sz w:val="16"/>
+                <w:szCs w:val="16"/>
+              </w:rPr>
+            </w:pPr>
+          </w:p>
+        </w:tc>
+        <w:tc>
+          <w:tcPr>
+            <w:tcW w:w="2356" w:type="dxa"/>
+            <w:tcBorders>
+              <w:top w:val="single" w:sz="6" w:space="0" w:color="9E9E9E"/>
+              <w:left w:val="single" w:sz="6" w:space="0" w:color="9E9E9E"/>
+              <w:bottom w:val="single" w:sz="6" w:space="0" w:color="9E9E9E"/>
+              <w:right w:val="single" w:sz="6" w:space="0" w:color="9E9E9E"/>
+            </w:tcBorders>
+            <w:shd w:val="clear" w:color="auto" w:fill="C8C8C8"/>
+            <w:tcMar>
+              <w:top w:w="144" w:type="dxa"/>
+              <w:left w:w="144" w:type="dxa"/>
+              <w:bottom w:w="144" w:type="dxa"/>
+              <w:right w:w="144" w:type="dxa"/>
+            </w:tcMar>
+            <w:vAlign w:val="center"/>
+            <w:hideMark/>
+          </w:tcPr>
+          <w:p>
+            <w:pPr>
+              <w:spacing w:after="0"/>
+              <w:rPr>
+                <w:sz w:val="16"/>
+                <w:szCs w:val="16"/>
+              </w:rPr>
+            </w:pPr>
+          </w:p>
+        </w:tc>
+      </w:tr>
+      <w:tr>
+        <w:trPr>
+          <w:trHeight w:val="64"/>
+        </w:trPr>
+        <w:tc>
+          <w:tcPr>
+            <w:tcW w:w="6209" w:type="dxa"/>
+            <w:tcBorders>
+              <w:top w:val="single" w:sz="6" w:space="0" w:color="9E9E9E"/>
+              <w:left w:val="single" w:sz="6" w:space="0" w:color="9E9E9E"/>
+              <w:bottom w:val="single" w:sz="6" w:space="0" w:color="9E9E9E"/>
+              <w:right w:val="single" w:sz="6" w:space="0" w:color="9E9E9E"/>
+            </w:tcBorders>
+            <w:shd w:val="clear" w:color="auto" w:fill="auto"/>
+            <w:tcMar>
+              <w:top w:w="144" w:type="dxa"/>
+              <w:left w:w="144" w:type="dxa"/>
+              <w:bottom w:w="144" w:type="dxa"/>
+              <w:right w:w="144" w:type="dxa"/>
+            </w:tcMar>
+            <w:hideMark/>
+          </w:tcPr>
+          <w:p>
+            <w:pPr>
+              <w:spacing w:after="0"/>
+              <w:rPr>
+                <w:sz w:val="16"/>
+                <w:szCs w:val="16"/>
+              </w:rPr>
+            </w:pPr>
             <w:r>
               <w:rPr>
                 <w:sz w:val="16"/>
                 <w:szCs w:val="16"/>
               </w:rPr>
-              <w:t xml:space="preserve"> le cahier des charges</w:t>
+              <w:t>Schéma relationnel base de données</w:t>
             </w:r>
           </w:p>
         </w:tc>
         <w:tc>
           <w:tcPr>
-            <w:tcW w:w="1220" w:type="dxa"/>
-            <w:tcBorders>
-              <w:top w:val="single" w:sz="6" w:space="0" w:color="9E9E9E"/>
-              <w:left w:val="single" w:sz="6" w:space="0" w:color="9E9E9E"/>
-              <w:bottom w:val="single" w:sz="6" w:space="0" w:color="9E9E9E"/>
-              <w:right w:val="single" w:sz="6" w:space="0" w:color="9E9E9E"/>
-            </w:tcBorders>
-            <w:shd w:val="clear" w:color="auto" w:fill="auto"/>
-            <w:tcMar>
-              <w:top w:w="144" w:type="dxa"/>
-              <w:left w:w="144" w:type="dxa"/>
-              <w:bottom w:w="144" w:type="dxa"/>
-              <w:right w:w="144" w:type="dxa"/>
-            </w:tcMar>
-            <w:vAlign w:val="center"/>
-            <w:hideMark/>
-          </w:tcPr>
-          <w:p>
-            <w:pPr>
-              <w:spacing w:after="0"/>
-              <w:rPr>
-                <w:sz w:val="16"/>
-                <w:szCs w:val="16"/>
-              </w:rPr>
-            </w:pPr>
-            <w:r>
-              <w:rPr>
-                <w:b/>
-                <w:bCs/>
-                <w:sz w:val="16"/>
-                <w:szCs w:val="16"/>
-              </w:rPr>
-              <w:t>R</w:t>
-            </w:r>
-          </w:p>
-        </w:tc>
-        <w:tc>
-          <w:tcPr>
-            <w:tcW w:w="1220" w:type="dxa"/>
-            <w:tcBorders>
-              <w:top w:val="single" w:sz="6" w:space="0" w:color="9E9E9E"/>
-              <w:left w:val="single" w:sz="6" w:space="0" w:color="9E9E9E"/>
-              <w:bottom w:val="single" w:sz="6" w:space="0" w:color="9E9E9E"/>
-              <w:right w:val="single" w:sz="6" w:space="0" w:color="9E9E9E"/>
-            </w:tcBorders>
-            <w:shd w:val="clear" w:color="auto" w:fill="auto"/>
-            <w:tcMar>
-              <w:top w:w="144" w:type="dxa"/>
-              <w:left w:w="144" w:type="dxa"/>
-              <w:bottom w:w="144" w:type="dxa"/>
-              <w:right w:w="144" w:type="dxa"/>
-            </w:tcMar>
-            <w:vAlign w:val="center"/>
-            <w:hideMark/>
-          </w:tcPr>
-          <w:p>
-            <w:pPr>
-              <w:spacing w:after="0"/>
-              <w:rPr>
-                <w:sz w:val="16"/>
-                <w:szCs w:val="16"/>
-              </w:rPr>
-            </w:pPr>
-            <w:r>
-              <w:rPr>
-                <w:b/>
-                <w:bCs/>
-                <w:sz w:val="16"/>
-                <w:szCs w:val="16"/>
-              </w:rPr>
-              <w:t>R</w:t>
-            </w:r>
-          </w:p>
-        </w:tc>
-        <w:tc>
-          <w:tcPr>
-            <w:tcW w:w="1240" w:type="dxa"/>
-            <w:tcBorders>
-              <w:top w:val="single" w:sz="6" w:space="0" w:color="9E9E9E"/>
-              <w:left w:val="single" w:sz="6" w:space="0" w:color="9E9E9E"/>
-              <w:bottom w:val="single" w:sz="6" w:space="0" w:color="9E9E9E"/>
-              <w:right w:val="single" w:sz="6" w:space="0" w:color="9E9E9E"/>
-            </w:tcBorders>
-            <w:shd w:val="clear" w:color="auto" w:fill="auto"/>
-            <w:tcMar>
-              <w:top w:w="144" w:type="dxa"/>
-              <w:left w:w="144" w:type="dxa"/>
-              <w:bottom w:w="144" w:type="dxa"/>
-              <w:right w:w="144" w:type="dxa"/>
-            </w:tcMar>
-            <w:vAlign w:val="center"/>
-            <w:hideMark/>
-          </w:tcPr>
-          <w:p>
-            <w:pPr>
-              <w:spacing w:after="0"/>
-              <w:rPr>
-                <w:sz w:val="16"/>
-                <w:szCs w:val="16"/>
-              </w:rPr>
-            </w:pPr>
-            <w:r>
-              <w:rPr>
-                <w:b/>
-                <w:bCs/>
-                <w:sz w:val="16"/>
-                <w:szCs w:val="16"/>
-              </w:rPr>
-              <w:t>AR</w:t>
-            </w:r>
-          </w:p>
-        </w:tc>
-        <w:tc>
-          <w:tcPr>
-            <w:tcW w:w="1480" w:type="dxa"/>
-            <w:tcBorders>
-              <w:top w:val="single" w:sz="6" w:space="0" w:color="9E9E9E"/>
-              <w:left w:val="single" w:sz="6" w:space="0" w:color="9E9E9E"/>
-              <w:bottom w:val="single" w:sz="6" w:space="0" w:color="9E9E9E"/>
-              <w:right w:val="single" w:sz="6" w:space="0" w:color="9E9E9E"/>
-            </w:tcBorders>
-            <w:shd w:val="clear" w:color="auto" w:fill="auto"/>
-            <w:tcMar>
-              <w:top w:w="144" w:type="dxa"/>
-              <w:left w:w="144" w:type="dxa"/>
-              <w:bottom w:w="144" w:type="dxa"/>
-              <w:right w:w="144" w:type="dxa"/>
-            </w:tcMar>
-            <w:vAlign w:val="center"/>
-            <w:hideMark/>
-          </w:tcPr>
-          <w:p>
-            <w:pPr>
-              <w:spacing w:after="0"/>
-              <w:rPr>
-                <w:sz w:val="16"/>
-                <w:szCs w:val="16"/>
-              </w:rPr>
-            </w:pPr>
-            <w:r>
-              <w:rPr>
-                <w:b/>
-                <w:bCs/>
-                <w:sz w:val="16"/>
-                <w:szCs w:val="16"/>
-              </w:rPr>
-              <w:t>R</w:t>
-            </w:r>
-          </w:p>
-        </w:tc>
-        <w:tc>
-          <w:tcPr>
-            <w:tcW w:w="2360" w:type="dxa"/>
+            <w:tcW w:w="1219" w:type="dxa"/>
+            <w:tcBorders>
+              <w:top w:val="single" w:sz="6" w:space="0" w:color="9E9E9E"/>
+              <w:left w:val="single" w:sz="6" w:space="0" w:color="9E9E9E"/>
+              <w:bottom w:val="single" w:sz="6" w:space="0" w:color="9E9E9E"/>
+              <w:right w:val="single" w:sz="6" w:space="0" w:color="9E9E9E"/>
+            </w:tcBorders>
+            <w:shd w:val="clear" w:color="auto" w:fill="auto"/>
+            <w:tcMar>
+              <w:top w:w="144" w:type="dxa"/>
+              <w:left w:w="144" w:type="dxa"/>
+              <w:bottom w:w="144" w:type="dxa"/>
+              <w:right w:w="144" w:type="dxa"/>
+            </w:tcMar>
+            <w:vAlign w:val="center"/>
+            <w:hideMark/>
+          </w:tcPr>
+          <w:p>
+            <w:pPr>
+              <w:spacing w:after="0"/>
+              <w:rPr>
+                <w:sz w:val="16"/>
+                <w:szCs w:val="16"/>
+              </w:rPr>
+            </w:pPr>
+          </w:p>
+        </w:tc>
+        <w:tc>
+          <w:tcPr>
+            <w:tcW w:w="1218" w:type="dxa"/>
+            <w:tcBorders>
+              <w:top w:val="single" w:sz="6" w:space="0" w:color="9E9E9E"/>
+              <w:left w:val="single" w:sz="6" w:space="0" w:color="9E9E9E"/>
+              <w:bottom w:val="single" w:sz="6" w:space="0" w:color="9E9E9E"/>
+              <w:right w:val="single" w:sz="6" w:space="0" w:color="9E9E9E"/>
+            </w:tcBorders>
+            <w:shd w:val="clear" w:color="auto" w:fill="auto"/>
+            <w:tcMar>
+              <w:top w:w="144" w:type="dxa"/>
+              <w:left w:w="144" w:type="dxa"/>
+              <w:bottom w:w="144" w:type="dxa"/>
+              <w:right w:w="144" w:type="dxa"/>
+            </w:tcMar>
+            <w:vAlign w:val="center"/>
+            <w:hideMark/>
+          </w:tcPr>
+          <w:p>
+            <w:pPr>
+              <w:spacing w:after="0"/>
+              <w:rPr>
+                <w:sz w:val="16"/>
+                <w:szCs w:val="16"/>
+              </w:rPr>
+            </w:pPr>
+          </w:p>
+        </w:tc>
+        <w:tc>
+          <w:tcPr>
+            <w:tcW w:w="1239" w:type="dxa"/>
+            <w:tcBorders>
+              <w:top w:val="single" w:sz="6" w:space="0" w:color="9E9E9E"/>
+              <w:left w:val="single" w:sz="6" w:space="0" w:color="9E9E9E"/>
+              <w:bottom w:val="single" w:sz="6" w:space="0" w:color="9E9E9E"/>
+              <w:right w:val="single" w:sz="6" w:space="0" w:color="9E9E9E"/>
+            </w:tcBorders>
+            <w:shd w:val="clear" w:color="auto" w:fill="auto"/>
+            <w:tcMar>
+              <w:top w:w="144" w:type="dxa"/>
+              <w:left w:w="144" w:type="dxa"/>
+              <w:bottom w:w="144" w:type="dxa"/>
+              <w:right w:w="144" w:type="dxa"/>
+            </w:tcMar>
+            <w:vAlign w:val="center"/>
+            <w:hideMark/>
+          </w:tcPr>
+          <w:p>
+            <w:pPr>
+              <w:spacing w:after="0"/>
+              <w:rPr>
+                <w:sz w:val="16"/>
+                <w:szCs w:val="16"/>
+              </w:rPr>
+            </w:pPr>
+          </w:p>
+        </w:tc>
+        <w:tc>
+          <w:tcPr>
+            <w:tcW w:w="1479" w:type="dxa"/>
+            <w:tcBorders>
+              <w:top w:val="single" w:sz="6" w:space="0" w:color="9E9E9E"/>
+              <w:left w:val="single" w:sz="6" w:space="0" w:color="9E9E9E"/>
+              <w:bottom w:val="single" w:sz="6" w:space="0" w:color="9E9E9E"/>
+              <w:right w:val="single" w:sz="6" w:space="0" w:color="9E9E9E"/>
+            </w:tcBorders>
+            <w:shd w:val="clear" w:color="auto" w:fill="auto"/>
+            <w:tcMar>
+              <w:top w:w="144" w:type="dxa"/>
+              <w:left w:w="144" w:type="dxa"/>
+              <w:bottom w:w="144" w:type="dxa"/>
+              <w:right w:w="144" w:type="dxa"/>
+            </w:tcMar>
+            <w:vAlign w:val="center"/>
+            <w:hideMark/>
+          </w:tcPr>
+          <w:p>
+            <w:pPr>
+              <w:spacing w:after="0"/>
+              <w:rPr>
+                <w:sz w:val="16"/>
+                <w:szCs w:val="16"/>
+              </w:rPr>
+            </w:pPr>
+          </w:p>
+        </w:tc>
+        <w:tc>
+          <w:tcPr>
+            <w:tcW w:w="2356" w:type="dxa"/>
             <w:tcBorders>
               <w:top w:val="single" w:sz="6" w:space="0" w:color="9E9E9E"/>
               <w:left w:val="single" w:sz="6" w:space="0" w:color="9E9E9E"/>
@@ -1691,14 +1823,14 @@
         </w:trPr>
         <w:tc>
           <w:tcPr>
-            <w:tcW w:w="6220" w:type="dxa"/>
-            <w:tcBorders>
-              <w:top w:val="single" w:sz="6" w:space="0" w:color="9E9E9E"/>
-              <w:left w:val="single" w:sz="6" w:space="0" w:color="9E9E9E"/>
-              <w:bottom w:val="single" w:sz="6" w:space="0" w:color="9E9E9E"/>
-              <w:right w:val="single" w:sz="6" w:space="0" w:color="9E9E9E"/>
-            </w:tcBorders>
-            <w:shd w:val="clear" w:color="auto" w:fill="C8C8C8"/>
+            <w:tcW w:w="6209" w:type="dxa"/>
+            <w:tcBorders>
+              <w:top w:val="single" w:sz="6" w:space="0" w:color="9E9E9E"/>
+              <w:left w:val="single" w:sz="6" w:space="0" w:color="9E9E9E"/>
+              <w:bottom w:val="single" w:sz="6" w:space="0" w:color="9E9E9E"/>
+              <w:right w:val="single" w:sz="6" w:space="0" w:color="9E9E9E"/>
+            </w:tcBorders>
+            <w:shd w:val="clear" w:color="auto" w:fill="auto"/>
             <w:tcMar>
               <w:top w:w="144" w:type="dxa"/>
               <w:left w:w="144" w:type="dxa"/>
@@ -1720,314 +1852,129 @@
                 <w:sz w:val="16"/>
                 <w:szCs w:val="16"/>
               </w:rPr>
-              <w:t>Base de données</w:t>
+              <w:t>Conception requêtes</w:t>
             </w:r>
           </w:p>
         </w:tc>
         <w:tc>
           <w:tcPr>
-            <w:tcW w:w="1220" w:type="dxa"/>
-            <w:tcBorders>
-              <w:top w:val="single" w:sz="6" w:space="0" w:color="9E9E9E"/>
-              <w:left w:val="single" w:sz="6" w:space="0" w:color="9E9E9E"/>
-              <w:bottom w:val="single" w:sz="6" w:space="0" w:color="9E9E9E"/>
-              <w:right w:val="single" w:sz="6" w:space="0" w:color="9E9E9E"/>
-            </w:tcBorders>
-            <w:shd w:val="clear" w:color="auto" w:fill="C8C8C8"/>
-            <w:tcMar>
-              <w:top w:w="144" w:type="dxa"/>
-              <w:left w:w="144" w:type="dxa"/>
-              <w:bottom w:w="144" w:type="dxa"/>
-              <w:right w:w="144" w:type="dxa"/>
-            </w:tcMar>
-            <w:vAlign w:val="center"/>
-            <w:hideMark/>
-          </w:tcPr>
-          <w:p>
-            <w:pPr>
-              <w:spacing w:after="0"/>
-              <w:rPr>
-                <w:sz w:val="16"/>
-                <w:szCs w:val="16"/>
-              </w:rPr>
-            </w:pPr>
-          </w:p>
-        </w:tc>
-        <w:tc>
-          <w:tcPr>
-            <w:tcW w:w="1220" w:type="dxa"/>
-            <w:tcBorders>
-              <w:top w:val="single" w:sz="6" w:space="0" w:color="9E9E9E"/>
-              <w:left w:val="single" w:sz="6" w:space="0" w:color="9E9E9E"/>
-              <w:bottom w:val="single" w:sz="6" w:space="0" w:color="9E9E9E"/>
-              <w:right w:val="single" w:sz="6" w:space="0" w:color="9E9E9E"/>
-            </w:tcBorders>
-            <w:shd w:val="clear" w:color="auto" w:fill="C8C8C8"/>
-            <w:tcMar>
-              <w:top w:w="144" w:type="dxa"/>
-              <w:left w:w="144" w:type="dxa"/>
-              <w:bottom w:w="144" w:type="dxa"/>
-              <w:right w:w="144" w:type="dxa"/>
-            </w:tcMar>
-            <w:vAlign w:val="center"/>
-            <w:hideMark/>
-          </w:tcPr>
-          <w:p>
-            <w:pPr>
-              <w:spacing w:after="0"/>
-              <w:rPr>
-                <w:sz w:val="16"/>
-                <w:szCs w:val="16"/>
-              </w:rPr>
-            </w:pPr>
-          </w:p>
-        </w:tc>
-        <w:tc>
-          <w:tcPr>
-            <w:tcW w:w="1240" w:type="dxa"/>
-            <w:tcBorders>
-              <w:top w:val="single" w:sz="6" w:space="0" w:color="9E9E9E"/>
-              <w:left w:val="single" w:sz="6" w:space="0" w:color="9E9E9E"/>
-              <w:bottom w:val="single" w:sz="6" w:space="0" w:color="9E9E9E"/>
-              <w:right w:val="single" w:sz="6" w:space="0" w:color="9E9E9E"/>
-            </w:tcBorders>
-            <w:shd w:val="clear" w:color="auto" w:fill="C8C8C8"/>
-            <w:tcMar>
-              <w:top w:w="144" w:type="dxa"/>
-              <w:left w:w="144" w:type="dxa"/>
-              <w:bottom w:w="144" w:type="dxa"/>
-              <w:right w:w="144" w:type="dxa"/>
-            </w:tcMar>
-            <w:vAlign w:val="center"/>
-            <w:hideMark/>
-          </w:tcPr>
-          <w:p>
-            <w:pPr>
-              <w:spacing w:after="0"/>
-              <w:rPr>
-                <w:sz w:val="16"/>
-                <w:szCs w:val="16"/>
-              </w:rPr>
-            </w:pPr>
-          </w:p>
-        </w:tc>
-        <w:tc>
-          <w:tcPr>
-            <w:tcW w:w="1480" w:type="dxa"/>
-            <w:tcBorders>
-              <w:top w:val="single" w:sz="6" w:space="0" w:color="9E9E9E"/>
-              <w:left w:val="single" w:sz="6" w:space="0" w:color="9E9E9E"/>
-              <w:bottom w:val="single" w:sz="6" w:space="0" w:color="9E9E9E"/>
-              <w:right w:val="single" w:sz="6" w:space="0" w:color="9E9E9E"/>
-            </w:tcBorders>
-            <w:shd w:val="clear" w:color="auto" w:fill="C8C8C8"/>
-            <w:tcMar>
-              <w:top w:w="144" w:type="dxa"/>
-              <w:left w:w="144" w:type="dxa"/>
-              <w:bottom w:w="144" w:type="dxa"/>
-              <w:right w:w="144" w:type="dxa"/>
-            </w:tcMar>
-            <w:vAlign w:val="center"/>
-            <w:hideMark/>
-          </w:tcPr>
-          <w:p>
-            <w:pPr>
-              <w:spacing w:after="0"/>
-              <w:rPr>
-                <w:sz w:val="16"/>
-                <w:szCs w:val="16"/>
-              </w:rPr>
-            </w:pPr>
-          </w:p>
-        </w:tc>
-        <w:tc>
-          <w:tcPr>
-            <w:tcW w:w="2360" w:type="dxa"/>
-            <w:tcBorders>
-              <w:top w:val="single" w:sz="6" w:space="0" w:color="9E9E9E"/>
-              <w:left w:val="single" w:sz="6" w:space="0" w:color="9E9E9E"/>
-              <w:bottom w:val="single" w:sz="6" w:space="0" w:color="9E9E9E"/>
-              <w:right w:val="single" w:sz="6" w:space="0" w:color="9E9E9E"/>
-            </w:tcBorders>
-            <w:shd w:val="clear" w:color="auto" w:fill="C8C8C8"/>
-            <w:tcMar>
-              <w:top w:w="144" w:type="dxa"/>
-              <w:left w:w="144" w:type="dxa"/>
-              <w:bottom w:w="144" w:type="dxa"/>
-              <w:right w:w="144" w:type="dxa"/>
-            </w:tcMar>
-            <w:vAlign w:val="center"/>
-            <w:hideMark/>
-          </w:tcPr>
-          <w:p>
-            <w:pPr>
-              <w:spacing w:after="0"/>
-              <w:rPr>
-                <w:sz w:val="16"/>
-                <w:szCs w:val="16"/>
-              </w:rPr>
-            </w:pPr>
-          </w:p>
-        </w:tc>
-      </w:tr>
-      <w:tr>
-        <w:trPr>
-          <w:trHeight w:val="64"/>
-        </w:trPr>
-        <w:tc>
-          <w:tcPr>
-            <w:tcW w:w="6220" w:type="dxa"/>
-            <w:tcBorders>
-              <w:top w:val="single" w:sz="6" w:space="0" w:color="9E9E9E"/>
-              <w:left w:val="single" w:sz="6" w:space="0" w:color="9E9E9E"/>
-              <w:bottom w:val="single" w:sz="6" w:space="0" w:color="9E9E9E"/>
-              <w:right w:val="single" w:sz="6" w:space="0" w:color="9E9E9E"/>
-            </w:tcBorders>
-            <w:shd w:val="clear" w:color="auto" w:fill="auto"/>
-            <w:tcMar>
-              <w:top w:w="144" w:type="dxa"/>
-              <w:left w:w="144" w:type="dxa"/>
-              <w:bottom w:w="144" w:type="dxa"/>
-              <w:right w:w="144" w:type="dxa"/>
-            </w:tcMar>
-            <w:hideMark/>
-          </w:tcPr>
-          <w:p>
-            <w:pPr>
-              <w:spacing w:after="0"/>
-              <w:rPr>
-                <w:sz w:val="16"/>
-                <w:szCs w:val="16"/>
-              </w:rPr>
-            </w:pPr>
-            <w:r>
-              <w:rPr>
-                <w:sz w:val="16"/>
-                <w:szCs w:val="16"/>
-              </w:rPr>
-              <w:t>Schéma relationnel base de données</w:t>
-            </w:r>
-          </w:p>
-        </w:tc>
-        <w:tc>
-          <w:tcPr>
-            <w:tcW w:w="1220" w:type="dxa"/>
-            <w:tcBorders>
-              <w:top w:val="single" w:sz="6" w:space="0" w:color="9E9E9E"/>
-              <w:left w:val="single" w:sz="6" w:space="0" w:color="9E9E9E"/>
-              <w:bottom w:val="single" w:sz="6" w:space="0" w:color="9E9E9E"/>
-              <w:right w:val="single" w:sz="6" w:space="0" w:color="9E9E9E"/>
-            </w:tcBorders>
-            <w:shd w:val="clear" w:color="auto" w:fill="auto"/>
-            <w:tcMar>
-              <w:top w:w="144" w:type="dxa"/>
-              <w:left w:w="144" w:type="dxa"/>
-              <w:bottom w:w="144" w:type="dxa"/>
-              <w:right w:w="144" w:type="dxa"/>
-            </w:tcMar>
-            <w:vAlign w:val="center"/>
-            <w:hideMark/>
-          </w:tcPr>
-          <w:p>
-            <w:pPr>
-              <w:spacing w:after="0"/>
-              <w:rPr>
-                <w:sz w:val="16"/>
-                <w:szCs w:val="16"/>
-              </w:rPr>
-            </w:pPr>
-          </w:p>
-        </w:tc>
-        <w:tc>
-          <w:tcPr>
-            <w:tcW w:w="1220" w:type="dxa"/>
-            <w:tcBorders>
-              <w:top w:val="single" w:sz="6" w:space="0" w:color="9E9E9E"/>
-              <w:left w:val="single" w:sz="6" w:space="0" w:color="9E9E9E"/>
-              <w:bottom w:val="single" w:sz="6" w:space="0" w:color="9E9E9E"/>
-              <w:right w:val="single" w:sz="6" w:space="0" w:color="9E9E9E"/>
-            </w:tcBorders>
-            <w:shd w:val="clear" w:color="auto" w:fill="auto"/>
-            <w:tcMar>
-              <w:top w:w="144" w:type="dxa"/>
-              <w:left w:w="144" w:type="dxa"/>
-              <w:bottom w:w="144" w:type="dxa"/>
-              <w:right w:w="144" w:type="dxa"/>
-            </w:tcMar>
-            <w:vAlign w:val="center"/>
-            <w:hideMark/>
-          </w:tcPr>
-          <w:p>
-            <w:pPr>
-              <w:spacing w:after="0"/>
-              <w:rPr>
-                <w:sz w:val="16"/>
-                <w:szCs w:val="16"/>
-              </w:rPr>
-            </w:pPr>
-          </w:p>
-        </w:tc>
-        <w:tc>
-          <w:tcPr>
-            <w:tcW w:w="1240" w:type="dxa"/>
-            <w:tcBorders>
-              <w:top w:val="single" w:sz="6" w:space="0" w:color="9E9E9E"/>
-              <w:left w:val="single" w:sz="6" w:space="0" w:color="9E9E9E"/>
-              <w:bottom w:val="single" w:sz="6" w:space="0" w:color="9E9E9E"/>
-              <w:right w:val="single" w:sz="6" w:space="0" w:color="9E9E9E"/>
-            </w:tcBorders>
-            <w:shd w:val="clear" w:color="auto" w:fill="auto"/>
-            <w:tcMar>
-              <w:top w:w="144" w:type="dxa"/>
-              <w:left w:w="144" w:type="dxa"/>
-              <w:bottom w:w="144" w:type="dxa"/>
-              <w:right w:w="144" w:type="dxa"/>
-            </w:tcMar>
-            <w:vAlign w:val="center"/>
-            <w:hideMark/>
-          </w:tcPr>
-          <w:p>
-            <w:pPr>
-              <w:spacing w:after="0"/>
-              <w:rPr>
-                <w:sz w:val="16"/>
-                <w:szCs w:val="16"/>
-              </w:rPr>
-            </w:pPr>
-          </w:p>
-        </w:tc>
-        <w:tc>
-          <w:tcPr>
-            <w:tcW w:w="1480" w:type="dxa"/>
-            <w:tcBorders>
-              <w:top w:val="single" w:sz="6" w:space="0" w:color="9E9E9E"/>
-              <w:left w:val="single" w:sz="6" w:space="0" w:color="9E9E9E"/>
-              <w:bottom w:val="single" w:sz="6" w:space="0" w:color="9E9E9E"/>
-              <w:right w:val="single" w:sz="6" w:space="0" w:color="9E9E9E"/>
-            </w:tcBorders>
-            <w:shd w:val="clear" w:color="auto" w:fill="auto"/>
-            <w:tcMar>
-              <w:top w:w="144" w:type="dxa"/>
-              <w:left w:w="144" w:type="dxa"/>
-              <w:bottom w:w="144" w:type="dxa"/>
-              <w:right w:w="144" w:type="dxa"/>
-            </w:tcMar>
-            <w:vAlign w:val="center"/>
-            <w:hideMark/>
-          </w:tcPr>
-          <w:p>
-            <w:pPr>
-              <w:spacing w:after="0"/>
-              <w:rPr>
-                <w:sz w:val="16"/>
-                <w:szCs w:val="16"/>
-              </w:rPr>
-            </w:pPr>
-          </w:p>
-        </w:tc>
-        <w:tc>
-          <w:tcPr>
-            <w:tcW w:w="2360" w:type="dxa"/>
+            <w:tcW w:w="1219" w:type="dxa"/>
+            <w:tcBorders>
+              <w:top w:val="single" w:sz="6" w:space="0" w:color="9E9E9E"/>
+              <w:left w:val="single" w:sz="6" w:space="0" w:color="9E9E9E"/>
+              <w:bottom w:val="single" w:sz="6" w:space="0" w:color="9E9E9E"/>
+              <w:right w:val="single" w:sz="6" w:space="0" w:color="9E9E9E"/>
+            </w:tcBorders>
+            <w:shd w:val="clear" w:color="auto" w:fill="auto"/>
+            <w:tcMar>
+              <w:top w:w="144" w:type="dxa"/>
+              <w:left w:w="144" w:type="dxa"/>
+              <w:bottom w:w="144" w:type="dxa"/>
+              <w:right w:w="144" w:type="dxa"/>
+            </w:tcMar>
+            <w:vAlign w:val="center"/>
+            <w:hideMark/>
+          </w:tcPr>
+          <w:p>
+            <w:pPr>
+              <w:spacing w:after="0"/>
+              <w:rPr>
+                <w:sz w:val="16"/>
+                <w:szCs w:val="16"/>
+              </w:rPr>
+            </w:pPr>
+          </w:p>
+        </w:tc>
+        <w:tc>
+          <w:tcPr>
+            <w:tcW w:w="1218" w:type="dxa"/>
+            <w:tcBorders>
+              <w:top w:val="single" w:sz="6" w:space="0" w:color="9E9E9E"/>
+              <w:left w:val="single" w:sz="6" w:space="0" w:color="9E9E9E"/>
+              <w:bottom w:val="single" w:sz="6" w:space="0" w:color="9E9E9E"/>
+              <w:right w:val="single" w:sz="6" w:space="0" w:color="9E9E9E"/>
+            </w:tcBorders>
+            <w:shd w:val="clear" w:color="auto" w:fill="auto"/>
+            <w:tcMar>
+              <w:top w:w="144" w:type="dxa"/>
+              <w:left w:w="144" w:type="dxa"/>
+              <w:bottom w:w="144" w:type="dxa"/>
+              <w:right w:w="144" w:type="dxa"/>
+            </w:tcMar>
+            <w:vAlign w:val="center"/>
+            <w:hideMark/>
+          </w:tcPr>
+          <w:p>
+            <w:pPr>
+              <w:spacing w:after="0"/>
+              <w:rPr>
+                <w:sz w:val="16"/>
+                <w:szCs w:val="16"/>
+              </w:rPr>
+            </w:pPr>
+          </w:p>
+        </w:tc>
+        <w:tc>
+          <w:tcPr>
+            <w:tcW w:w="1239" w:type="dxa"/>
+            <w:tcBorders>
+              <w:top w:val="single" w:sz="6" w:space="0" w:color="9E9E9E"/>
+              <w:left w:val="single" w:sz="6" w:space="0" w:color="9E9E9E"/>
+              <w:bottom w:val="single" w:sz="6" w:space="0" w:color="9E9E9E"/>
+              <w:right w:val="single" w:sz="6" w:space="0" w:color="9E9E9E"/>
+            </w:tcBorders>
+            <w:shd w:val="clear" w:color="auto" w:fill="auto"/>
+            <w:tcMar>
+              <w:top w:w="144" w:type="dxa"/>
+              <w:left w:w="144" w:type="dxa"/>
+              <w:bottom w:w="144" w:type="dxa"/>
+              <w:right w:w="144" w:type="dxa"/>
+            </w:tcMar>
+            <w:vAlign w:val="center"/>
+            <w:hideMark/>
+          </w:tcPr>
+          <w:p>
+            <w:pPr>
+              <w:spacing w:after="0"/>
+              <w:rPr>
+                <w:sz w:val="16"/>
+                <w:szCs w:val="16"/>
+              </w:rPr>
+            </w:pPr>
+          </w:p>
+        </w:tc>
+        <w:tc>
+          <w:tcPr>
+            <w:tcW w:w="1479" w:type="dxa"/>
+            <w:tcBorders>
+              <w:top w:val="single" w:sz="6" w:space="0" w:color="9E9E9E"/>
+              <w:left w:val="single" w:sz="6" w:space="0" w:color="9E9E9E"/>
+              <w:bottom w:val="single" w:sz="6" w:space="0" w:color="9E9E9E"/>
+              <w:right w:val="single" w:sz="6" w:space="0" w:color="9E9E9E"/>
+            </w:tcBorders>
+            <w:shd w:val="clear" w:color="auto" w:fill="auto"/>
+            <w:tcMar>
+              <w:top w:w="144" w:type="dxa"/>
+              <w:left w:w="144" w:type="dxa"/>
+              <w:bottom w:w="144" w:type="dxa"/>
+              <w:right w:w="144" w:type="dxa"/>
+            </w:tcMar>
+            <w:vAlign w:val="center"/>
+            <w:hideMark/>
+          </w:tcPr>
+          <w:p>
+            <w:pPr>
+              <w:spacing w:after="0"/>
+              <w:rPr>
+                <w:sz w:val="16"/>
+                <w:szCs w:val="16"/>
+              </w:rPr>
+            </w:pPr>
+          </w:p>
+        </w:tc>
+        <w:tc>
+          <w:tcPr>
+            <w:tcW w:w="2356" w:type="dxa"/>
             <w:tcBorders>
               <w:top w:val="single" w:sz="6" w:space="0" w:color="9E9E9E"/>
               <w:left w:val="single" w:sz="6" w:space="0" w:color="9E9E9E"/>
@@ -2061,7 +2008,7 @@
         </w:trPr>
         <w:tc>
           <w:tcPr>
-            <w:tcW w:w="6220" w:type="dxa"/>
+            <w:tcW w:w="6209" w:type="dxa"/>
             <w:tcBorders>
               <w:top w:val="single" w:sz="6" w:space="0" w:color="9E9E9E"/>
               <w:left w:val="single" w:sz="6" w:space="0" w:color="9E9E9E"/>
@@ -2090,129 +2037,129 @@
                 <w:sz w:val="16"/>
                 <w:szCs w:val="16"/>
               </w:rPr>
-              <w:t>Conception requêtes</w:t>
+              <w:t>Création base de données</w:t>
             </w:r>
           </w:p>
         </w:tc>
         <w:tc>
           <w:tcPr>
-            <w:tcW w:w="1220" w:type="dxa"/>
-            <w:tcBorders>
-              <w:top w:val="single" w:sz="6" w:space="0" w:color="9E9E9E"/>
-              <w:left w:val="single" w:sz="6" w:space="0" w:color="9E9E9E"/>
-              <w:bottom w:val="single" w:sz="6" w:space="0" w:color="9E9E9E"/>
-              <w:right w:val="single" w:sz="6" w:space="0" w:color="9E9E9E"/>
-            </w:tcBorders>
-            <w:shd w:val="clear" w:color="auto" w:fill="auto"/>
-            <w:tcMar>
-              <w:top w:w="144" w:type="dxa"/>
-              <w:left w:w="144" w:type="dxa"/>
-              <w:bottom w:w="144" w:type="dxa"/>
-              <w:right w:w="144" w:type="dxa"/>
-            </w:tcMar>
-            <w:vAlign w:val="center"/>
-            <w:hideMark/>
-          </w:tcPr>
-          <w:p>
-            <w:pPr>
-              <w:spacing w:after="0"/>
-              <w:rPr>
-                <w:sz w:val="16"/>
-                <w:szCs w:val="16"/>
-              </w:rPr>
-            </w:pPr>
-          </w:p>
-        </w:tc>
-        <w:tc>
-          <w:tcPr>
-            <w:tcW w:w="1220" w:type="dxa"/>
-            <w:tcBorders>
-              <w:top w:val="single" w:sz="6" w:space="0" w:color="9E9E9E"/>
-              <w:left w:val="single" w:sz="6" w:space="0" w:color="9E9E9E"/>
-              <w:bottom w:val="single" w:sz="6" w:space="0" w:color="9E9E9E"/>
-              <w:right w:val="single" w:sz="6" w:space="0" w:color="9E9E9E"/>
-            </w:tcBorders>
-            <w:shd w:val="clear" w:color="auto" w:fill="auto"/>
-            <w:tcMar>
-              <w:top w:w="144" w:type="dxa"/>
-              <w:left w:w="144" w:type="dxa"/>
-              <w:bottom w:w="144" w:type="dxa"/>
-              <w:right w:w="144" w:type="dxa"/>
-            </w:tcMar>
-            <w:vAlign w:val="center"/>
-            <w:hideMark/>
-          </w:tcPr>
-          <w:p>
-            <w:pPr>
-              <w:spacing w:after="0"/>
-              <w:rPr>
-                <w:sz w:val="16"/>
-                <w:szCs w:val="16"/>
-              </w:rPr>
-            </w:pPr>
-          </w:p>
-        </w:tc>
-        <w:tc>
-          <w:tcPr>
-            <w:tcW w:w="1240" w:type="dxa"/>
-            <w:tcBorders>
-              <w:top w:val="single" w:sz="6" w:space="0" w:color="9E9E9E"/>
-              <w:left w:val="single" w:sz="6" w:space="0" w:color="9E9E9E"/>
-              <w:bottom w:val="single" w:sz="6" w:space="0" w:color="9E9E9E"/>
-              <w:right w:val="single" w:sz="6" w:space="0" w:color="9E9E9E"/>
-            </w:tcBorders>
-            <w:shd w:val="clear" w:color="auto" w:fill="auto"/>
-            <w:tcMar>
-              <w:top w:w="144" w:type="dxa"/>
-              <w:left w:w="144" w:type="dxa"/>
-              <w:bottom w:w="144" w:type="dxa"/>
-              <w:right w:w="144" w:type="dxa"/>
-            </w:tcMar>
-            <w:vAlign w:val="center"/>
-            <w:hideMark/>
-          </w:tcPr>
-          <w:p>
-            <w:pPr>
-              <w:spacing w:after="0"/>
-              <w:rPr>
-                <w:sz w:val="16"/>
-                <w:szCs w:val="16"/>
-              </w:rPr>
-            </w:pPr>
-          </w:p>
-        </w:tc>
-        <w:tc>
-          <w:tcPr>
-            <w:tcW w:w="1480" w:type="dxa"/>
-            <w:tcBorders>
-              <w:top w:val="single" w:sz="6" w:space="0" w:color="9E9E9E"/>
-              <w:left w:val="single" w:sz="6" w:space="0" w:color="9E9E9E"/>
-              <w:bottom w:val="single" w:sz="6" w:space="0" w:color="9E9E9E"/>
-              <w:right w:val="single" w:sz="6" w:space="0" w:color="9E9E9E"/>
-            </w:tcBorders>
-            <w:shd w:val="clear" w:color="auto" w:fill="auto"/>
-            <w:tcMar>
-              <w:top w:w="144" w:type="dxa"/>
-              <w:left w:w="144" w:type="dxa"/>
-              <w:bottom w:w="144" w:type="dxa"/>
-              <w:right w:w="144" w:type="dxa"/>
-            </w:tcMar>
-            <w:vAlign w:val="center"/>
-            <w:hideMark/>
-          </w:tcPr>
-          <w:p>
-            <w:pPr>
-              <w:spacing w:after="0"/>
-              <w:rPr>
-                <w:sz w:val="16"/>
-                <w:szCs w:val="16"/>
-              </w:rPr>
-            </w:pPr>
-          </w:p>
-        </w:tc>
-        <w:tc>
-          <w:tcPr>
-            <w:tcW w:w="2360" w:type="dxa"/>
+            <w:tcW w:w="1219" w:type="dxa"/>
+            <w:tcBorders>
+              <w:top w:val="single" w:sz="6" w:space="0" w:color="9E9E9E"/>
+              <w:left w:val="single" w:sz="6" w:space="0" w:color="9E9E9E"/>
+              <w:bottom w:val="single" w:sz="6" w:space="0" w:color="9E9E9E"/>
+              <w:right w:val="single" w:sz="6" w:space="0" w:color="9E9E9E"/>
+            </w:tcBorders>
+            <w:shd w:val="clear" w:color="auto" w:fill="auto"/>
+            <w:tcMar>
+              <w:top w:w="144" w:type="dxa"/>
+              <w:left w:w="144" w:type="dxa"/>
+              <w:bottom w:w="144" w:type="dxa"/>
+              <w:right w:w="144" w:type="dxa"/>
+            </w:tcMar>
+            <w:vAlign w:val="center"/>
+            <w:hideMark/>
+          </w:tcPr>
+          <w:p>
+            <w:pPr>
+              <w:spacing w:after="0"/>
+              <w:rPr>
+                <w:sz w:val="16"/>
+                <w:szCs w:val="16"/>
+              </w:rPr>
+            </w:pPr>
+          </w:p>
+        </w:tc>
+        <w:tc>
+          <w:tcPr>
+            <w:tcW w:w="1218" w:type="dxa"/>
+            <w:tcBorders>
+              <w:top w:val="single" w:sz="6" w:space="0" w:color="9E9E9E"/>
+              <w:left w:val="single" w:sz="6" w:space="0" w:color="9E9E9E"/>
+              <w:bottom w:val="single" w:sz="6" w:space="0" w:color="9E9E9E"/>
+              <w:right w:val="single" w:sz="6" w:space="0" w:color="9E9E9E"/>
+            </w:tcBorders>
+            <w:shd w:val="clear" w:color="auto" w:fill="auto"/>
+            <w:tcMar>
+              <w:top w:w="144" w:type="dxa"/>
+              <w:left w:w="144" w:type="dxa"/>
+              <w:bottom w:w="144" w:type="dxa"/>
+              <w:right w:w="144" w:type="dxa"/>
+            </w:tcMar>
+            <w:vAlign w:val="center"/>
+            <w:hideMark/>
+          </w:tcPr>
+          <w:p>
+            <w:pPr>
+              <w:spacing w:after="0"/>
+              <w:rPr>
+                <w:sz w:val="16"/>
+                <w:szCs w:val="16"/>
+              </w:rPr>
+            </w:pPr>
+          </w:p>
+        </w:tc>
+        <w:tc>
+          <w:tcPr>
+            <w:tcW w:w="1239" w:type="dxa"/>
+            <w:tcBorders>
+              <w:top w:val="single" w:sz="6" w:space="0" w:color="9E9E9E"/>
+              <w:left w:val="single" w:sz="6" w:space="0" w:color="9E9E9E"/>
+              <w:bottom w:val="single" w:sz="6" w:space="0" w:color="9E9E9E"/>
+              <w:right w:val="single" w:sz="6" w:space="0" w:color="9E9E9E"/>
+            </w:tcBorders>
+            <w:shd w:val="clear" w:color="auto" w:fill="auto"/>
+            <w:tcMar>
+              <w:top w:w="144" w:type="dxa"/>
+              <w:left w:w="144" w:type="dxa"/>
+              <w:bottom w:w="144" w:type="dxa"/>
+              <w:right w:w="144" w:type="dxa"/>
+            </w:tcMar>
+            <w:vAlign w:val="center"/>
+            <w:hideMark/>
+          </w:tcPr>
+          <w:p>
+            <w:pPr>
+              <w:spacing w:after="0"/>
+              <w:rPr>
+                <w:sz w:val="16"/>
+                <w:szCs w:val="16"/>
+              </w:rPr>
+            </w:pPr>
+          </w:p>
+        </w:tc>
+        <w:tc>
+          <w:tcPr>
+            <w:tcW w:w="1479" w:type="dxa"/>
+            <w:tcBorders>
+              <w:top w:val="single" w:sz="6" w:space="0" w:color="9E9E9E"/>
+              <w:left w:val="single" w:sz="6" w:space="0" w:color="9E9E9E"/>
+              <w:bottom w:val="single" w:sz="6" w:space="0" w:color="9E9E9E"/>
+              <w:right w:val="single" w:sz="6" w:space="0" w:color="9E9E9E"/>
+            </w:tcBorders>
+            <w:shd w:val="clear" w:color="auto" w:fill="auto"/>
+            <w:tcMar>
+              <w:top w:w="144" w:type="dxa"/>
+              <w:left w:w="144" w:type="dxa"/>
+              <w:bottom w:w="144" w:type="dxa"/>
+              <w:right w:w="144" w:type="dxa"/>
+            </w:tcMar>
+            <w:vAlign w:val="center"/>
+            <w:hideMark/>
+          </w:tcPr>
+          <w:p>
+            <w:pPr>
+              <w:spacing w:after="0"/>
+              <w:rPr>
+                <w:sz w:val="16"/>
+                <w:szCs w:val="16"/>
+              </w:rPr>
+            </w:pPr>
+          </w:p>
+        </w:tc>
+        <w:tc>
+          <w:tcPr>
+            <w:tcW w:w="2356" w:type="dxa"/>
             <w:tcBorders>
               <w:top w:val="single" w:sz="6" w:space="0" w:color="9E9E9E"/>
               <w:left w:val="single" w:sz="6" w:space="0" w:color="9E9E9E"/>
@@ -2246,14 +2193,14 @@
         </w:trPr>
         <w:tc>
           <w:tcPr>
-            <w:tcW w:w="6220" w:type="dxa"/>
-            <w:tcBorders>
-              <w:top w:val="single" w:sz="6" w:space="0" w:color="9E9E9E"/>
-              <w:left w:val="single" w:sz="6" w:space="0" w:color="9E9E9E"/>
-              <w:bottom w:val="single" w:sz="6" w:space="0" w:color="9E9E9E"/>
-              <w:right w:val="single" w:sz="6" w:space="0" w:color="9E9E9E"/>
-            </w:tcBorders>
-            <w:shd w:val="clear" w:color="auto" w:fill="auto"/>
+            <w:tcW w:w="6209" w:type="dxa"/>
+            <w:tcBorders>
+              <w:top w:val="single" w:sz="6" w:space="0" w:color="9E9E9E"/>
+              <w:left w:val="single" w:sz="6" w:space="0" w:color="9E9E9E"/>
+              <w:bottom w:val="single" w:sz="6" w:space="0" w:color="9E9E9E"/>
+              <w:right w:val="single" w:sz="6" w:space="0" w:color="9E9E9E"/>
+            </w:tcBorders>
+            <w:shd w:val="clear" w:color="auto" w:fill="C8C8C8"/>
             <w:tcMar>
               <w:top w:w="144" w:type="dxa"/>
               <w:left w:w="144" w:type="dxa"/>
@@ -2275,136 +2222,136 @@
                 <w:sz w:val="16"/>
                 <w:szCs w:val="16"/>
               </w:rPr>
-              <w:t>Création base de données</w:t>
+              <w:t>Application Web</w:t>
             </w:r>
           </w:p>
         </w:tc>
         <w:tc>
           <w:tcPr>
-            <w:tcW w:w="1220" w:type="dxa"/>
-            <w:tcBorders>
-              <w:top w:val="single" w:sz="6" w:space="0" w:color="9E9E9E"/>
-              <w:left w:val="single" w:sz="6" w:space="0" w:color="9E9E9E"/>
-              <w:bottom w:val="single" w:sz="6" w:space="0" w:color="9E9E9E"/>
-              <w:right w:val="single" w:sz="6" w:space="0" w:color="9E9E9E"/>
-            </w:tcBorders>
-            <w:shd w:val="clear" w:color="auto" w:fill="auto"/>
-            <w:tcMar>
-              <w:top w:w="144" w:type="dxa"/>
-              <w:left w:w="144" w:type="dxa"/>
-              <w:bottom w:w="144" w:type="dxa"/>
-              <w:right w:w="144" w:type="dxa"/>
-            </w:tcMar>
-            <w:vAlign w:val="center"/>
-            <w:hideMark/>
-          </w:tcPr>
-          <w:p>
-            <w:pPr>
-              <w:spacing w:after="0"/>
-              <w:rPr>
-                <w:sz w:val="16"/>
-                <w:szCs w:val="16"/>
-              </w:rPr>
-            </w:pPr>
-          </w:p>
-        </w:tc>
-        <w:tc>
-          <w:tcPr>
-            <w:tcW w:w="1220" w:type="dxa"/>
-            <w:tcBorders>
-              <w:top w:val="single" w:sz="6" w:space="0" w:color="9E9E9E"/>
-              <w:left w:val="single" w:sz="6" w:space="0" w:color="9E9E9E"/>
-              <w:bottom w:val="single" w:sz="6" w:space="0" w:color="9E9E9E"/>
-              <w:right w:val="single" w:sz="6" w:space="0" w:color="9E9E9E"/>
-            </w:tcBorders>
-            <w:shd w:val="clear" w:color="auto" w:fill="auto"/>
-            <w:tcMar>
-              <w:top w:w="144" w:type="dxa"/>
-              <w:left w:w="144" w:type="dxa"/>
-              <w:bottom w:w="144" w:type="dxa"/>
-              <w:right w:w="144" w:type="dxa"/>
-            </w:tcMar>
-            <w:vAlign w:val="center"/>
-            <w:hideMark/>
-          </w:tcPr>
-          <w:p>
-            <w:pPr>
-              <w:spacing w:after="0"/>
-              <w:rPr>
-                <w:sz w:val="16"/>
-                <w:szCs w:val="16"/>
-              </w:rPr>
-            </w:pPr>
-          </w:p>
-        </w:tc>
-        <w:tc>
-          <w:tcPr>
-            <w:tcW w:w="1240" w:type="dxa"/>
-            <w:tcBorders>
-              <w:top w:val="single" w:sz="6" w:space="0" w:color="9E9E9E"/>
-              <w:left w:val="single" w:sz="6" w:space="0" w:color="9E9E9E"/>
-              <w:bottom w:val="single" w:sz="6" w:space="0" w:color="9E9E9E"/>
-              <w:right w:val="single" w:sz="6" w:space="0" w:color="9E9E9E"/>
-            </w:tcBorders>
-            <w:shd w:val="clear" w:color="auto" w:fill="auto"/>
-            <w:tcMar>
-              <w:top w:w="144" w:type="dxa"/>
-              <w:left w:w="144" w:type="dxa"/>
-              <w:bottom w:w="144" w:type="dxa"/>
-              <w:right w:w="144" w:type="dxa"/>
-            </w:tcMar>
-            <w:vAlign w:val="center"/>
-            <w:hideMark/>
-          </w:tcPr>
-          <w:p>
-            <w:pPr>
-              <w:spacing w:after="0"/>
-              <w:rPr>
-                <w:sz w:val="16"/>
-                <w:szCs w:val="16"/>
-              </w:rPr>
-            </w:pPr>
-          </w:p>
-        </w:tc>
-        <w:tc>
-          <w:tcPr>
-            <w:tcW w:w="1480" w:type="dxa"/>
-            <w:tcBorders>
-              <w:top w:val="single" w:sz="6" w:space="0" w:color="9E9E9E"/>
-              <w:left w:val="single" w:sz="6" w:space="0" w:color="9E9E9E"/>
-              <w:bottom w:val="single" w:sz="6" w:space="0" w:color="9E9E9E"/>
-              <w:right w:val="single" w:sz="6" w:space="0" w:color="9E9E9E"/>
-            </w:tcBorders>
-            <w:shd w:val="clear" w:color="auto" w:fill="auto"/>
-            <w:tcMar>
-              <w:top w:w="144" w:type="dxa"/>
-              <w:left w:w="144" w:type="dxa"/>
-              <w:bottom w:w="144" w:type="dxa"/>
-              <w:right w:w="144" w:type="dxa"/>
-            </w:tcMar>
-            <w:vAlign w:val="center"/>
-            <w:hideMark/>
-          </w:tcPr>
-          <w:p>
-            <w:pPr>
-              <w:spacing w:after="0"/>
-              <w:rPr>
-                <w:sz w:val="16"/>
-                <w:szCs w:val="16"/>
-              </w:rPr>
-            </w:pPr>
-          </w:p>
-        </w:tc>
-        <w:tc>
-          <w:tcPr>
-            <w:tcW w:w="2360" w:type="dxa"/>
-            <w:tcBorders>
-              <w:top w:val="single" w:sz="6" w:space="0" w:color="9E9E9E"/>
-              <w:left w:val="single" w:sz="6" w:space="0" w:color="9E9E9E"/>
-              <w:bottom w:val="single" w:sz="6" w:space="0" w:color="9E9E9E"/>
-              <w:right w:val="single" w:sz="6" w:space="0" w:color="9E9E9E"/>
-            </w:tcBorders>
-            <w:shd w:val="clear" w:color="auto" w:fill="auto"/>
+            <w:tcW w:w="1219" w:type="dxa"/>
+            <w:tcBorders>
+              <w:top w:val="single" w:sz="6" w:space="0" w:color="9E9E9E"/>
+              <w:left w:val="single" w:sz="6" w:space="0" w:color="9E9E9E"/>
+              <w:bottom w:val="single" w:sz="6" w:space="0" w:color="9E9E9E"/>
+              <w:right w:val="single" w:sz="6" w:space="0" w:color="9E9E9E"/>
+            </w:tcBorders>
+            <w:shd w:val="clear" w:color="auto" w:fill="C8C8C8"/>
+            <w:tcMar>
+              <w:top w:w="144" w:type="dxa"/>
+              <w:left w:w="144" w:type="dxa"/>
+              <w:bottom w:w="144" w:type="dxa"/>
+              <w:right w:w="144" w:type="dxa"/>
+            </w:tcMar>
+            <w:vAlign w:val="center"/>
+            <w:hideMark/>
+          </w:tcPr>
+          <w:p>
+            <w:pPr>
+              <w:spacing w:after="0"/>
+              <w:rPr>
+                <w:sz w:val="16"/>
+                <w:szCs w:val="16"/>
+              </w:rPr>
+            </w:pPr>
+          </w:p>
+        </w:tc>
+        <w:tc>
+          <w:tcPr>
+            <w:tcW w:w="1218" w:type="dxa"/>
+            <w:tcBorders>
+              <w:top w:val="single" w:sz="6" w:space="0" w:color="9E9E9E"/>
+              <w:left w:val="single" w:sz="6" w:space="0" w:color="9E9E9E"/>
+              <w:bottom w:val="single" w:sz="6" w:space="0" w:color="9E9E9E"/>
+              <w:right w:val="single" w:sz="6" w:space="0" w:color="9E9E9E"/>
+            </w:tcBorders>
+            <w:shd w:val="clear" w:color="auto" w:fill="C8C8C8"/>
+            <w:tcMar>
+              <w:top w:w="144" w:type="dxa"/>
+              <w:left w:w="144" w:type="dxa"/>
+              <w:bottom w:w="144" w:type="dxa"/>
+              <w:right w:w="144" w:type="dxa"/>
+            </w:tcMar>
+            <w:vAlign w:val="center"/>
+            <w:hideMark/>
+          </w:tcPr>
+          <w:p>
+            <w:pPr>
+              <w:spacing w:after="0"/>
+              <w:rPr>
+                <w:sz w:val="16"/>
+                <w:szCs w:val="16"/>
+              </w:rPr>
+            </w:pPr>
+          </w:p>
+        </w:tc>
+        <w:tc>
+          <w:tcPr>
+            <w:tcW w:w="1239" w:type="dxa"/>
+            <w:tcBorders>
+              <w:top w:val="single" w:sz="6" w:space="0" w:color="9E9E9E"/>
+              <w:left w:val="single" w:sz="6" w:space="0" w:color="9E9E9E"/>
+              <w:bottom w:val="single" w:sz="6" w:space="0" w:color="9E9E9E"/>
+              <w:right w:val="single" w:sz="6" w:space="0" w:color="9E9E9E"/>
+            </w:tcBorders>
+            <w:shd w:val="clear" w:color="auto" w:fill="C8C8C8"/>
+            <w:tcMar>
+              <w:top w:w="144" w:type="dxa"/>
+              <w:left w:w="144" w:type="dxa"/>
+              <w:bottom w:w="144" w:type="dxa"/>
+              <w:right w:w="144" w:type="dxa"/>
+            </w:tcMar>
+            <w:vAlign w:val="center"/>
+            <w:hideMark/>
+          </w:tcPr>
+          <w:p>
+            <w:pPr>
+              <w:spacing w:after="0"/>
+              <w:rPr>
+                <w:sz w:val="16"/>
+                <w:szCs w:val="16"/>
+              </w:rPr>
+            </w:pPr>
+          </w:p>
+        </w:tc>
+        <w:tc>
+          <w:tcPr>
+            <w:tcW w:w="1479" w:type="dxa"/>
+            <w:tcBorders>
+              <w:top w:val="single" w:sz="6" w:space="0" w:color="9E9E9E"/>
+              <w:left w:val="single" w:sz="6" w:space="0" w:color="9E9E9E"/>
+              <w:bottom w:val="single" w:sz="6" w:space="0" w:color="9E9E9E"/>
+              <w:right w:val="single" w:sz="6" w:space="0" w:color="9E9E9E"/>
+            </w:tcBorders>
+            <w:shd w:val="clear" w:color="auto" w:fill="C8C8C8"/>
+            <w:tcMar>
+              <w:top w:w="144" w:type="dxa"/>
+              <w:left w:w="144" w:type="dxa"/>
+              <w:bottom w:w="144" w:type="dxa"/>
+              <w:right w:w="144" w:type="dxa"/>
+            </w:tcMar>
+            <w:vAlign w:val="center"/>
+            <w:hideMark/>
+          </w:tcPr>
+          <w:p>
+            <w:pPr>
+              <w:spacing w:after="0"/>
+              <w:rPr>
+                <w:sz w:val="16"/>
+                <w:szCs w:val="16"/>
+              </w:rPr>
+            </w:pPr>
+          </w:p>
+        </w:tc>
+        <w:tc>
+          <w:tcPr>
+            <w:tcW w:w="2356" w:type="dxa"/>
+            <w:tcBorders>
+              <w:top w:val="single" w:sz="6" w:space="0" w:color="9E9E9E"/>
+              <w:left w:val="single" w:sz="6" w:space="0" w:color="9E9E9E"/>
+              <w:bottom w:val="single" w:sz="6" w:space="0" w:color="9E9E9E"/>
+              <w:right w:val="single" w:sz="6" w:space="0" w:color="9E9E9E"/>
+            </w:tcBorders>
+            <w:shd w:val="clear" w:color="auto" w:fill="C8C8C8"/>
             <w:tcMar>
               <w:top w:w="144" w:type="dxa"/>
               <w:left w:w="144" w:type="dxa"/>
@@ -2431,14 +2378,14 @@
         </w:trPr>
         <w:tc>
           <w:tcPr>
-            <w:tcW w:w="6220" w:type="dxa"/>
-            <w:tcBorders>
-              <w:top w:val="single" w:sz="6" w:space="0" w:color="9E9E9E"/>
-              <w:left w:val="single" w:sz="6" w:space="0" w:color="9E9E9E"/>
-              <w:bottom w:val="single" w:sz="6" w:space="0" w:color="9E9E9E"/>
-              <w:right w:val="single" w:sz="6" w:space="0" w:color="9E9E9E"/>
-            </w:tcBorders>
-            <w:shd w:val="clear" w:color="auto" w:fill="C8C8C8"/>
+            <w:tcW w:w="6209" w:type="dxa"/>
+            <w:tcBorders>
+              <w:top w:val="single" w:sz="6" w:space="0" w:color="9E9E9E"/>
+              <w:left w:val="single" w:sz="6" w:space="0" w:color="9E9E9E"/>
+              <w:bottom w:val="single" w:sz="6" w:space="0" w:color="9E9E9E"/>
+              <w:right w:val="single" w:sz="6" w:space="0" w:color="9E9E9E"/>
+            </w:tcBorders>
+            <w:shd w:val="clear" w:color="auto" w:fill="auto"/>
             <w:tcMar>
               <w:top w:w="144" w:type="dxa"/>
               <w:left w:w="144" w:type="dxa"/>
@@ -2460,136 +2407,328 @@
                 <w:sz w:val="16"/>
                 <w:szCs w:val="16"/>
               </w:rPr>
-              <w:t>Application Web</w:t>
+              <w:t>HTML</w:t>
             </w:r>
-          </w:p>
-        </w:tc>
-        <w:tc>
-          <w:tcPr>
-            <w:tcW w:w="1220" w:type="dxa"/>
-            <w:tcBorders>
-              <w:top w:val="single" w:sz="6" w:space="0" w:color="9E9E9E"/>
-              <w:left w:val="single" w:sz="6" w:space="0" w:color="9E9E9E"/>
-              <w:bottom w:val="single" w:sz="6" w:space="0" w:color="9E9E9E"/>
-              <w:right w:val="single" w:sz="6" w:space="0" w:color="9E9E9E"/>
-            </w:tcBorders>
-            <w:shd w:val="clear" w:color="auto" w:fill="C8C8C8"/>
-            <w:tcMar>
-              <w:top w:w="144" w:type="dxa"/>
-              <w:left w:w="144" w:type="dxa"/>
-              <w:bottom w:w="144" w:type="dxa"/>
-              <w:right w:w="144" w:type="dxa"/>
-            </w:tcMar>
-            <w:vAlign w:val="center"/>
-            <w:hideMark/>
-          </w:tcPr>
-          <w:p>
-            <w:pPr>
-              <w:spacing w:after="0"/>
-              <w:rPr>
-                <w:sz w:val="16"/>
-                <w:szCs w:val="16"/>
-              </w:rPr>
-            </w:pPr>
-          </w:p>
-        </w:tc>
-        <w:tc>
-          <w:tcPr>
-            <w:tcW w:w="1220" w:type="dxa"/>
-            <w:tcBorders>
-              <w:top w:val="single" w:sz="6" w:space="0" w:color="9E9E9E"/>
-              <w:left w:val="single" w:sz="6" w:space="0" w:color="9E9E9E"/>
-              <w:bottom w:val="single" w:sz="6" w:space="0" w:color="9E9E9E"/>
-              <w:right w:val="single" w:sz="6" w:space="0" w:color="9E9E9E"/>
-            </w:tcBorders>
-            <w:shd w:val="clear" w:color="auto" w:fill="C8C8C8"/>
-            <w:tcMar>
-              <w:top w:w="144" w:type="dxa"/>
-              <w:left w:w="144" w:type="dxa"/>
-              <w:bottom w:w="144" w:type="dxa"/>
-              <w:right w:w="144" w:type="dxa"/>
-            </w:tcMar>
-            <w:vAlign w:val="center"/>
-            <w:hideMark/>
-          </w:tcPr>
-          <w:p>
-            <w:pPr>
-              <w:spacing w:after="0"/>
-              <w:rPr>
-                <w:sz w:val="16"/>
-                <w:szCs w:val="16"/>
-              </w:rPr>
-            </w:pPr>
-          </w:p>
-        </w:tc>
-        <w:tc>
-          <w:tcPr>
-            <w:tcW w:w="1240" w:type="dxa"/>
-            <w:tcBorders>
-              <w:top w:val="single" w:sz="6" w:space="0" w:color="9E9E9E"/>
-              <w:left w:val="single" w:sz="6" w:space="0" w:color="9E9E9E"/>
-              <w:bottom w:val="single" w:sz="6" w:space="0" w:color="9E9E9E"/>
-              <w:right w:val="single" w:sz="6" w:space="0" w:color="9E9E9E"/>
-            </w:tcBorders>
-            <w:shd w:val="clear" w:color="auto" w:fill="C8C8C8"/>
-            <w:tcMar>
-              <w:top w:w="144" w:type="dxa"/>
-              <w:left w:w="144" w:type="dxa"/>
-              <w:bottom w:w="144" w:type="dxa"/>
-              <w:right w:w="144" w:type="dxa"/>
-            </w:tcMar>
-            <w:vAlign w:val="center"/>
-            <w:hideMark/>
-          </w:tcPr>
-          <w:p>
-            <w:pPr>
-              <w:spacing w:after="0"/>
-              <w:rPr>
-                <w:sz w:val="16"/>
-                <w:szCs w:val="16"/>
-              </w:rPr>
-            </w:pPr>
-          </w:p>
-        </w:tc>
-        <w:tc>
-          <w:tcPr>
-            <w:tcW w:w="1480" w:type="dxa"/>
-            <w:tcBorders>
-              <w:top w:val="single" w:sz="6" w:space="0" w:color="9E9E9E"/>
-              <w:left w:val="single" w:sz="6" w:space="0" w:color="9E9E9E"/>
-              <w:bottom w:val="single" w:sz="6" w:space="0" w:color="9E9E9E"/>
-              <w:right w:val="single" w:sz="6" w:space="0" w:color="9E9E9E"/>
-            </w:tcBorders>
-            <w:shd w:val="clear" w:color="auto" w:fill="C8C8C8"/>
-            <w:tcMar>
-              <w:top w:w="144" w:type="dxa"/>
-              <w:left w:w="144" w:type="dxa"/>
-              <w:bottom w:w="144" w:type="dxa"/>
-              <w:right w:w="144" w:type="dxa"/>
-            </w:tcMar>
-            <w:vAlign w:val="center"/>
-            <w:hideMark/>
-          </w:tcPr>
-          <w:p>
-            <w:pPr>
-              <w:spacing w:after="0"/>
-              <w:rPr>
-                <w:sz w:val="16"/>
-                <w:szCs w:val="16"/>
-              </w:rPr>
-            </w:pPr>
-          </w:p>
-        </w:tc>
-        <w:tc>
-          <w:tcPr>
-            <w:tcW w:w="2360" w:type="dxa"/>
-            <w:tcBorders>
-              <w:top w:val="single" w:sz="6" w:space="0" w:color="9E9E9E"/>
-              <w:left w:val="single" w:sz="6" w:space="0" w:color="9E9E9E"/>
-              <w:bottom w:val="single" w:sz="6" w:space="0" w:color="9E9E9E"/>
-              <w:right w:val="single" w:sz="6" w:space="0" w:color="9E9E9E"/>
-            </w:tcBorders>
-            <w:shd w:val="clear" w:color="auto" w:fill="C8C8C8"/>
+            <w:r>
+              <w:rPr>
+                <w:sz w:val="16"/>
+                <w:szCs w:val="16"/>
+              </w:rPr>
+              <w:t xml:space="preserve"> + Jinja2</w:t>
+            </w:r>
+          </w:p>
+        </w:tc>
+        <w:tc>
+          <w:tcPr>
+            <w:tcW w:w="1219" w:type="dxa"/>
+            <w:tcBorders>
+              <w:top w:val="single" w:sz="6" w:space="0" w:color="9E9E9E"/>
+              <w:left w:val="single" w:sz="6" w:space="0" w:color="9E9E9E"/>
+              <w:bottom w:val="single" w:sz="6" w:space="0" w:color="9E9E9E"/>
+              <w:right w:val="single" w:sz="6" w:space="0" w:color="9E9E9E"/>
+            </w:tcBorders>
+            <w:shd w:val="clear" w:color="auto" w:fill="auto"/>
+            <w:tcMar>
+              <w:top w:w="144" w:type="dxa"/>
+              <w:left w:w="144" w:type="dxa"/>
+              <w:bottom w:w="144" w:type="dxa"/>
+              <w:right w:w="144" w:type="dxa"/>
+            </w:tcMar>
+            <w:vAlign w:val="center"/>
+            <w:hideMark/>
+          </w:tcPr>
+          <w:p>
+            <w:pPr>
+              <w:spacing w:after="0"/>
+              <w:rPr>
+                <w:sz w:val="16"/>
+                <w:szCs w:val="16"/>
+              </w:rPr>
+            </w:pPr>
+          </w:p>
+        </w:tc>
+        <w:tc>
+          <w:tcPr>
+            <w:tcW w:w="1218" w:type="dxa"/>
+            <w:tcBorders>
+              <w:top w:val="single" w:sz="6" w:space="0" w:color="9E9E9E"/>
+              <w:left w:val="single" w:sz="6" w:space="0" w:color="9E9E9E"/>
+              <w:bottom w:val="single" w:sz="6" w:space="0" w:color="9E9E9E"/>
+              <w:right w:val="single" w:sz="6" w:space="0" w:color="9E9E9E"/>
+            </w:tcBorders>
+            <w:shd w:val="clear" w:color="auto" w:fill="auto"/>
+            <w:tcMar>
+              <w:top w:w="144" w:type="dxa"/>
+              <w:left w:w="144" w:type="dxa"/>
+              <w:bottom w:w="144" w:type="dxa"/>
+              <w:right w:w="144" w:type="dxa"/>
+            </w:tcMar>
+            <w:vAlign w:val="center"/>
+            <w:hideMark/>
+          </w:tcPr>
+          <w:p>
+            <w:pPr>
+              <w:spacing w:after="0"/>
+              <w:rPr>
+                <w:sz w:val="16"/>
+                <w:szCs w:val="16"/>
+              </w:rPr>
+            </w:pPr>
+          </w:p>
+        </w:tc>
+        <w:tc>
+          <w:tcPr>
+            <w:tcW w:w="1239" w:type="dxa"/>
+            <w:tcBorders>
+              <w:top w:val="single" w:sz="6" w:space="0" w:color="9E9E9E"/>
+              <w:left w:val="single" w:sz="6" w:space="0" w:color="9E9E9E"/>
+              <w:bottom w:val="single" w:sz="6" w:space="0" w:color="9E9E9E"/>
+              <w:right w:val="single" w:sz="6" w:space="0" w:color="9E9E9E"/>
+            </w:tcBorders>
+            <w:shd w:val="clear" w:color="auto" w:fill="auto"/>
+            <w:tcMar>
+              <w:top w:w="144" w:type="dxa"/>
+              <w:left w:w="144" w:type="dxa"/>
+              <w:bottom w:w="144" w:type="dxa"/>
+              <w:right w:w="144" w:type="dxa"/>
+            </w:tcMar>
+            <w:vAlign w:val="center"/>
+            <w:hideMark/>
+          </w:tcPr>
+          <w:p>
+            <w:pPr>
+              <w:spacing w:after="0"/>
+              <w:rPr>
+                <w:sz w:val="16"/>
+                <w:szCs w:val="16"/>
+              </w:rPr>
+            </w:pPr>
+          </w:p>
+        </w:tc>
+        <w:tc>
+          <w:tcPr>
+            <w:tcW w:w="1479" w:type="dxa"/>
+            <w:tcBorders>
+              <w:top w:val="single" w:sz="6" w:space="0" w:color="9E9E9E"/>
+              <w:left w:val="single" w:sz="6" w:space="0" w:color="9E9E9E"/>
+              <w:bottom w:val="single" w:sz="6" w:space="0" w:color="9E9E9E"/>
+              <w:right w:val="single" w:sz="6" w:space="0" w:color="9E9E9E"/>
+            </w:tcBorders>
+            <w:shd w:val="clear" w:color="auto" w:fill="auto"/>
+            <w:tcMar>
+              <w:top w:w="144" w:type="dxa"/>
+              <w:left w:w="144" w:type="dxa"/>
+              <w:bottom w:w="144" w:type="dxa"/>
+              <w:right w:w="144" w:type="dxa"/>
+            </w:tcMar>
+            <w:vAlign w:val="center"/>
+            <w:hideMark/>
+          </w:tcPr>
+          <w:p>
+            <w:pPr>
+              <w:spacing w:after="0"/>
+              <w:rPr>
+                <w:sz w:val="16"/>
+                <w:szCs w:val="16"/>
+              </w:rPr>
+            </w:pPr>
+          </w:p>
+        </w:tc>
+        <w:tc>
+          <w:tcPr>
+            <w:tcW w:w="2356" w:type="dxa"/>
+            <w:tcBorders>
+              <w:top w:val="single" w:sz="6" w:space="0" w:color="9E9E9E"/>
+              <w:left w:val="single" w:sz="6" w:space="0" w:color="9E9E9E"/>
+              <w:bottom w:val="single" w:sz="6" w:space="0" w:color="9E9E9E"/>
+              <w:right w:val="single" w:sz="6" w:space="0" w:color="9E9E9E"/>
+            </w:tcBorders>
+            <w:shd w:val="clear" w:color="auto" w:fill="auto"/>
+            <w:tcMar>
+              <w:top w:w="144" w:type="dxa"/>
+              <w:left w:w="144" w:type="dxa"/>
+              <w:bottom w:w="144" w:type="dxa"/>
+              <w:right w:w="144" w:type="dxa"/>
+            </w:tcMar>
+            <w:vAlign w:val="center"/>
+            <w:hideMark/>
+          </w:tcPr>
+          <w:p>
+            <w:pPr>
+              <w:spacing w:after="0"/>
+              <w:rPr>
+                <w:sz w:val="16"/>
+                <w:szCs w:val="16"/>
+              </w:rPr>
+            </w:pPr>
+          </w:p>
+        </w:tc>
+      </w:tr>
+      <w:tr>
+        <w:tc>
+          <w:tcPr>
+            <w:tcW w:w="6209" w:type="dxa"/>
+            <w:tcBorders>
+              <w:top w:val="single" w:sz="6" w:space="0" w:color="9E9E9E"/>
+              <w:left w:val="single" w:sz="6" w:space="0" w:color="9E9E9E"/>
+              <w:bottom w:val="single" w:sz="6" w:space="0" w:color="9E9E9E"/>
+              <w:right w:val="single" w:sz="6" w:space="0" w:color="9E9E9E"/>
+            </w:tcBorders>
+            <w:shd w:val="clear" w:color="auto" w:fill="auto"/>
+            <w:tcMar>
+              <w:top w:w="144" w:type="dxa"/>
+              <w:left w:w="144" w:type="dxa"/>
+              <w:bottom w:w="144" w:type="dxa"/>
+              <w:right w:w="144" w:type="dxa"/>
+            </w:tcMar>
+            <w:hideMark/>
+          </w:tcPr>
+          <w:p>
+            <w:pPr>
+              <w:tabs>
+                <w:tab w:val="left" w:pos="1134"/>
+              </w:tabs>
+              <w:spacing w:after="0"/>
+              <w:rPr>
+                <w:sz w:val="16"/>
+                <w:szCs w:val="16"/>
+              </w:rPr>
+            </w:pPr>
+            <w:r>
+              <w:rPr>
+                <w:sz w:val="16"/>
+                <w:szCs w:val="16"/>
+              </w:rPr>
+              <w:t>CSS</w:t>
+            </w:r>
+          </w:p>
+        </w:tc>
+        <w:tc>
+          <w:tcPr>
+            <w:tcW w:w="1219" w:type="dxa"/>
+            <w:tcBorders>
+              <w:top w:val="single" w:sz="6" w:space="0" w:color="9E9E9E"/>
+              <w:left w:val="single" w:sz="6" w:space="0" w:color="9E9E9E"/>
+              <w:bottom w:val="single" w:sz="6" w:space="0" w:color="9E9E9E"/>
+              <w:right w:val="single" w:sz="6" w:space="0" w:color="9E9E9E"/>
+            </w:tcBorders>
+            <w:shd w:val="clear" w:color="auto" w:fill="auto"/>
+            <w:tcMar>
+              <w:top w:w="144" w:type="dxa"/>
+              <w:left w:w="144" w:type="dxa"/>
+              <w:bottom w:w="144" w:type="dxa"/>
+              <w:right w:w="144" w:type="dxa"/>
+            </w:tcMar>
+            <w:vAlign w:val="center"/>
+            <w:hideMark/>
+          </w:tcPr>
+          <w:p>
+            <w:pPr>
+              <w:spacing w:after="0"/>
+              <w:rPr>
+                <w:sz w:val="16"/>
+                <w:szCs w:val="16"/>
+              </w:rPr>
+            </w:pPr>
+          </w:p>
+        </w:tc>
+        <w:tc>
+          <w:tcPr>
+            <w:tcW w:w="1218" w:type="dxa"/>
+            <w:tcBorders>
+              <w:top w:val="single" w:sz="6" w:space="0" w:color="9E9E9E"/>
+              <w:left w:val="single" w:sz="6" w:space="0" w:color="9E9E9E"/>
+              <w:bottom w:val="single" w:sz="6" w:space="0" w:color="9E9E9E"/>
+              <w:right w:val="single" w:sz="6" w:space="0" w:color="9E9E9E"/>
+            </w:tcBorders>
+            <w:shd w:val="clear" w:color="auto" w:fill="auto"/>
+            <w:tcMar>
+              <w:top w:w="144" w:type="dxa"/>
+              <w:left w:w="144" w:type="dxa"/>
+              <w:bottom w:w="144" w:type="dxa"/>
+              <w:right w:w="144" w:type="dxa"/>
+            </w:tcMar>
+            <w:vAlign w:val="center"/>
+            <w:hideMark/>
+          </w:tcPr>
+          <w:p>
+            <w:pPr>
+              <w:spacing w:after="0"/>
+              <w:rPr>
+                <w:sz w:val="16"/>
+                <w:szCs w:val="16"/>
+              </w:rPr>
+            </w:pPr>
+          </w:p>
+        </w:tc>
+        <w:tc>
+          <w:tcPr>
+            <w:tcW w:w="1239" w:type="dxa"/>
+            <w:tcBorders>
+              <w:top w:val="single" w:sz="6" w:space="0" w:color="9E9E9E"/>
+              <w:left w:val="single" w:sz="6" w:space="0" w:color="9E9E9E"/>
+              <w:bottom w:val="single" w:sz="6" w:space="0" w:color="9E9E9E"/>
+              <w:right w:val="single" w:sz="6" w:space="0" w:color="9E9E9E"/>
+            </w:tcBorders>
+            <w:shd w:val="clear" w:color="auto" w:fill="auto"/>
+            <w:tcMar>
+              <w:top w:w="144" w:type="dxa"/>
+              <w:left w:w="144" w:type="dxa"/>
+              <w:bottom w:w="144" w:type="dxa"/>
+              <w:right w:w="144" w:type="dxa"/>
+            </w:tcMar>
+            <w:vAlign w:val="center"/>
+            <w:hideMark/>
+          </w:tcPr>
+          <w:p>
+            <w:pPr>
+              <w:spacing w:after="0"/>
+              <w:rPr>
+                <w:sz w:val="16"/>
+                <w:szCs w:val="16"/>
+              </w:rPr>
+            </w:pPr>
+          </w:p>
+        </w:tc>
+        <w:tc>
+          <w:tcPr>
+            <w:tcW w:w="1479" w:type="dxa"/>
+            <w:tcBorders>
+              <w:top w:val="single" w:sz="6" w:space="0" w:color="9E9E9E"/>
+              <w:left w:val="single" w:sz="6" w:space="0" w:color="9E9E9E"/>
+              <w:bottom w:val="single" w:sz="6" w:space="0" w:color="9E9E9E"/>
+              <w:right w:val="single" w:sz="6" w:space="0" w:color="9E9E9E"/>
+            </w:tcBorders>
+            <w:shd w:val="clear" w:color="auto" w:fill="auto"/>
+            <w:tcMar>
+              <w:top w:w="144" w:type="dxa"/>
+              <w:left w:w="144" w:type="dxa"/>
+              <w:bottom w:w="144" w:type="dxa"/>
+              <w:right w:w="144" w:type="dxa"/>
+            </w:tcMar>
+            <w:vAlign w:val="center"/>
+            <w:hideMark/>
+          </w:tcPr>
+          <w:p>
+            <w:pPr>
+              <w:spacing w:after="0"/>
+              <w:rPr>
+                <w:sz w:val="16"/>
+                <w:szCs w:val="16"/>
+              </w:rPr>
+            </w:pPr>
+          </w:p>
+        </w:tc>
+        <w:tc>
+          <w:tcPr>
+            <w:tcW w:w="2356" w:type="dxa"/>
+            <w:tcBorders>
+              <w:top w:val="single" w:sz="6" w:space="0" w:color="9E9E9E"/>
+              <w:left w:val="single" w:sz="6" w:space="0" w:color="9E9E9E"/>
+              <w:bottom w:val="single" w:sz="6" w:space="0" w:color="9E9E9E"/>
+              <w:right w:val="single" w:sz="6" w:space="0" w:color="9E9E9E"/>
+            </w:tcBorders>
+            <w:shd w:val="clear" w:color="auto" w:fill="auto"/>
             <w:tcMar>
               <w:top w:w="144" w:type="dxa"/>
               <w:left w:w="144" w:type="dxa"/>
@@ -2616,7 +2755,7 @@
         </w:trPr>
         <w:tc>
           <w:tcPr>
-            <w:tcW w:w="6220" w:type="dxa"/>
+            <w:tcW w:w="6209" w:type="dxa"/>
             <w:tcBorders>
               <w:top w:val="single" w:sz="6" w:space="0" w:color="9E9E9E"/>
               <w:left w:val="single" w:sz="6" w:space="0" w:color="9E9E9E"/>
@@ -2645,314 +2784,145 @@
                 <w:sz w:val="16"/>
                 <w:szCs w:val="16"/>
               </w:rPr>
-              <w:t>HTML</w:t>
+              <w:t>Frontend (</w:t>
             </w:r>
-          </w:p>
-        </w:tc>
-        <w:tc>
-          <w:tcPr>
-            <w:tcW w:w="1220" w:type="dxa"/>
-            <w:tcBorders>
-              <w:top w:val="single" w:sz="6" w:space="0" w:color="9E9E9E"/>
-              <w:left w:val="single" w:sz="6" w:space="0" w:color="9E9E9E"/>
-              <w:bottom w:val="single" w:sz="6" w:space="0" w:color="9E9E9E"/>
-              <w:right w:val="single" w:sz="6" w:space="0" w:color="9E9E9E"/>
-            </w:tcBorders>
-            <w:shd w:val="clear" w:color="auto" w:fill="auto"/>
-            <w:tcMar>
-              <w:top w:w="144" w:type="dxa"/>
-              <w:left w:w="144" w:type="dxa"/>
-              <w:bottom w:w="144" w:type="dxa"/>
-              <w:right w:w="144" w:type="dxa"/>
-            </w:tcMar>
-            <w:vAlign w:val="center"/>
-            <w:hideMark/>
-          </w:tcPr>
-          <w:p>
-            <w:pPr>
-              <w:spacing w:after="0"/>
-              <w:rPr>
-                <w:sz w:val="16"/>
-                <w:szCs w:val="16"/>
-              </w:rPr>
-            </w:pPr>
-          </w:p>
-        </w:tc>
-        <w:tc>
-          <w:tcPr>
-            <w:tcW w:w="1220" w:type="dxa"/>
-            <w:tcBorders>
-              <w:top w:val="single" w:sz="6" w:space="0" w:color="9E9E9E"/>
-              <w:left w:val="single" w:sz="6" w:space="0" w:color="9E9E9E"/>
-              <w:bottom w:val="single" w:sz="6" w:space="0" w:color="9E9E9E"/>
-              <w:right w:val="single" w:sz="6" w:space="0" w:color="9E9E9E"/>
-            </w:tcBorders>
-            <w:shd w:val="clear" w:color="auto" w:fill="auto"/>
-            <w:tcMar>
-              <w:top w:w="144" w:type="dxa"/>
-              <w:left w:w="144" w:type="dxa"/>
-              <w:bottom w:w="144" w:type="dxa"/>
-              <w:right w:w="144" w:type="dxa"/>
-            </w:tcMar>
-            <w:vAlign w:val="center"/>
-            <w:hideMark/>
-          </w:tcPr>
-          <w:p>
-            <w:pPr>
-              <w:spacing w:after="0"/>
-              <w:rPr>
-                <w:sz w:val="16"/>
-                <w:szCs w:val="16"/>
-              </w:rPr>
-            </w:pPr>
-          </w:p>
-        </w:tc>
-        <w:tc>
-          <w:tcPr>
-            <w:tcW w:w="1240" w:type="dxa"/>
-            <w:tcBorders>
-              <w:top w:val="single" w:sz="6" w:space="0" w:color="9E9E9E"/>
-              <w:left w:val="single" w:sz="6" w:space="0" w:color="9E9E9E"/>
-              <w:bottom w:val="single" w:sz="6" w:space="0" w:color="9E9E9E"/>
-              <w:right w:val="single" w:sz="6" w:space="0" w:color="9E9E9E"/>
-            </w:tcBorders>
-            <w:shd w:val="clear" w:color="auto" w:fill="auto"/>
-            <w:tcMar>
-              <w:top w:w="144" w:type="dxa"/>
-              <w:left w:w="144" w:type="dxa"/>
-              <w:bottom w:w="144" w:type="dxa"/>
-              <w:right w:w="144" w:type="dxa"/>
-            </w:tcMar>
-            <w:vAlign w:val="center"/>
-            <w:hideMark/>
-          </w:tcPr>
-          <w:p>
-            <w:pPr>
-              <w:spacing w:after="0"/>
-              <w:rPr>
-                <w:sz w:val="16"/>
-                <w:szCs w:val="16"/>
-              </w:rPr>
-            </w:pPr>
-          </w:p>
-        </w:tc>
-        <w:tc>
-          <w:tcPr>
-            <w:tcW w:w="1480" w:type="dxa"/>
-            <w:tcBorders>
-              <w:top w:val="single" w:sz="6" w:space="0" w:color="9E9E9E"/>
-              <w:left w:val="single" w:sz="6" w:space="0" w:color="9E9E9E"/>
-              <w:bottom w:val="single" w:sz="6" w:space="0" w:color="9E9E9E"/>
-              <w:right w:val="single" w:sz="6" w:space="0" w:color="9E9E9E"/>
-            </w:tcBorders>
-            <w:shd w:val="clear" w:color="auto" w:fill="auto"/>
-            <w:tcMar>
-              <w:top w:w="144" w:type="dxa"/>
-              <w:left w:w="144" w:type="dxa"/>
-              <w:bottom w:w="144" w:type="dxa"/>
-              <w:right w:w="144" w:type="dxa"/>
-            </w:tcMar>
-            <w:vAlign w:val="center"/>
-            <w:hideMark/>
-          </w:tcPr>
-          <w:p>
-            <w:pPr>
-              <w:spacing w:after="0"/>
-              <w:rPr>
-                <w:sz w:val="16"/>
-                <w:szCs w:val="16"/>
-              </w:rPr>
-            </w:pPr>
-          </w:p>
-        </w:tc>
-        <w:tc>
-          <w:tcPr>
-            <w:tcW w:w="2360" w:type="dxa"/>
-            <w:tcBorders>
-              <w:top w:val="single" w:sz="6" w:space="0" w:color="9E9E9E"/>
-              <w:left w:val="single" w:sz="6" w:space="0" w:color="9E9E9E"/>
-              <w:bottom w:val="single" w:sz="6" w:space="0" w:color="9E9E9E"/>
-              <w:right w:val="single" w:sz="6" w:space="0" w:color="9E9E9E"/>
-            </w:tcBorders>
-            <w:shd w:val="clear" w:color="auto" w:fill="auto"/>
-            <w:tcMar>
-              <w:top w:w="144" w:type="dxa"/>
-              <w:left w:w="144" w:type="dxa"/>
-              <w:bottom w:w="144" w:type="dxa"/>
-              <w:right w:w="144" w:type="dxa"/>
-            </w:tcMar>
-            <w:vAlign w:val="center"/>
-            <w:hideMark/>
-          </w:tcPr>
-          <w:p>
-            <w:pPr>
-              <w:spacing w:after="0"/>
-              <w:rPr>
-                <w:sz w:val="16"/>
-                <w:szCs w:val="16"/>
-              </w:rPr>
-            </w:pPr>
-          </w:p>
-        </w:tc>
-      </w:tr>
-      <w:tr>
-        <w:tc>
-          <w:tcPr>
-            <w:tcW w:w="6220" w:type="dxa"/>
-            <w:tcBorders>
-              <w:top w:val="single" w:sz="6" w:space="0" w:color="9E9E9E"/>
-              <w:left w:val="single" w:sz="6" w:space="0" w:color="9E9E9E"/>
-              <w:bottom w:val="single" w:sz="6" w:space="0" w:color="9E9E9E"/>
-              <w:right w:val="single" w:sz="6" w:space="0" w:color="9E9E9E"/>
-            </w:tcBorders>
-            <w:shd w:val="clear" w:color="auto" w:fill="auto"/>
-            <w:tcMar>
-              <w:top w:w="144" w:type="dxa"/>
-              <w:left w:w="144" w:type="dxa"/>
-              <w:bottom w:w="144" w:type="dxa"/>
-              <w:right w:w="144" w:type="dxa"/>
-            </w:tcMar>
-            <w:hideMark/>
-          </w:tcPr>
-          <w:p>
-            <w:pPr>
-              <w:tabs>
-                <w:tab w:val="left" w:pos="1134"/>
-              </w:tabs>
-              <w:spacing w:after="0"/>
-              <w:rPr>
-                <w:sz w:val="16"/>
-                <w:szCs w:val="16"/>
-              </w:rPr>
-            </w:pPr>
+            <w:proofErr w:type="spellStart"/>
             <w:r>
               <w:rPr>
                 <w:sz w:val="16"/>
                 <w:szCs w:val="16"/>
               </w:rPr>
-              <w:t>CSS</w:t>
+              <w:t>React</w:t>
             </w:r>
-          </w:p>
-        </w:tc>
-        <w:tc>
-          <w:tcPr>
-            <w:tcW w:w="1220" w:type="dxa"/>
-            <w:tcBorders>
-              <w:top w:val="single" w:sz="6" w:space="0" w:color="9E9E9E"/>
-              <w:left w:val="single" w:sz="6" w:space="0" w:color="9E9E9E"/>
-              <w:bottom w:val="single" w:sz="6" w:space="0" w:color="9E9E9E"/>
-              <w:right w:val="single" w:sz="6" w:space="0" w:color="9E9E9E"/>
-            </w:tcBorders>
-            <w:shd w:val="clear" w:color="auto" w:fill="auto"/>
-            <w:tcMar>
-              <w:top w:w="144" w:type="dxa"/>
-              <w:left w:w="144" w:type="dxa"/>
-              <w:bottom w:w="144" w:type="dxa"/>
-              <w:right w:w="144" w:type="dxa"/>
-            </w:tcMar>
-            <w:vAlign w:val="center"/>
-            <w:hideMark/>
-          </w:tcPr>
-          <w:p>
-            <w:pPr>
-              <w:spacing w:after="0"/>
-              <w:rPr>
-                <w:sz w:val="16"/>
-                <w:szCs w:val="16"/>
-              </w:rPr>
-            </w:pPr>
-          </w:p>
-        </w:tc>
-        <w:tc>
-          <w:tcPr>
-            <w:tcW w:w="1220" w:type="dxa"/>
-            <w:tcBorders>
-              <w:top w:val="single" w:sz="6" w:space="0" w:color="9E9E9E"/>
-              <w:left w:val="single" w:sz="6" w:space="0" w:color="9E9E9E"/>
-              <w:bottom w:val="single" w:sz="6" w:space="0" w:color="9E9E9E"/>
-              <w:right w:val="single" w:sz="6" w:space="0" w:color="9E9E9E"/>
-            </w:tcBorders>
-            <w:shd w:val="clear" w:color="auto" w:fill="auto"/>
-            <w:tcMar>
-              <w:top w:w="144" w:type="dxa"/>
-              <w:left w:w="144" w:type="dxa"/>
-              <w:bottom w:w="144" w:type="dxa"/>
-              <w:right w:w="144" w:type="dxa"/>
-            </w:tcMar>
-            <w:vAlign w:val="center"/>
-            <w:hideMark/>
-          </w:tcPr>
-          <w:p>
-            <w:pPr>
-              <w:spacing w:after="0"/>
-              <w:rPr>
-                <w:sz w:val="16"/>
-                <w:szCs w:val="16"/>
-              </w:rPr>
-            </w:pPr>
-          </w:p>
-        </w:tc>
-        <w:tc>
-          <w:tcPr>
-            <w:tcW w:w="1240" w:type="dxa"/>
-            <w:tcBorders>
-              <w:top w:val="single" w:sz="6" w:space="0" w:color="9E9E9E"/>
-              <w:left w:val="single" w:sz="6" w:space="0" w:color="9E9E9E"/>
-              <w:bottom w:val="single" w:sz="6" w:space="0" w:color="9E9E9E"/>
-              <w:right w:val="single" w:sz="6" w:space="0" w:color="9E9E9E"/>
-            </w:tcBorders>
-            <w:shd w:val="clear" w:color="auto" w:fill="auto"/>
-            <w:tcMar>
-              <w:top w:w="144" w:type="dxa"/>
-              <w:left w:w="144" w:type="dxa"/>
-              <w:bottom w:w="144" w:type="dxa"/>
-              <w:right w:w="144" w:type="dxa"/>
-            </w:tcMar>
-            <w:vAlign w:val="center"/>
-            <w:hideMark/>
-          </w:tcPr>
-          <w:p>
-            <w:pPr>
-              <w:spacing w:after="0"/>
-              <w:rPr>
-                <w:sz w:val="16"/>
-                <w:szCs w:val="16"/>
-              </w:rPr>
-            </w:pPr>
-          </w:p>
-        </w:tc>
-        <w:tc>
-          <w:tcPr>
-            <w:tcW w:w="1480" w:type="dxa"/>
-            <w:tcBorders>
-              <w:top w:val="single" w:sz="6" w:space="0" w:color="9E9E9E"/>
-              <w:left w:val="single" w:sz="6" w:space="0" w:color="9E9E9E"/>
-              <w:bottom w:val="single" w:sz="6" w:space="0" w:color="9E9E9E"/>
-              <w:right w:val="single" w:sz="6" w:space="0" w:color="9E9E9E"/>
-            </w:tcBorders>
-            <w:shd w:val="clear" w:color="auto" w:fill="auto"/>
-            <w:tcMar>
-              <w:top w:w="144" w:type="dxa"/>
-              <w:left w:w="144" w:type="dxa"/>
-              <w:bottom w:w="144" w:type="dxa"/>
-              <w:right w:w="144" w:type="dxa"/>
-            </w:tcMar>
-            <w:vAlign w:val="center"/>
-            <w:hideMark/>
-          </w:tcPr>
-          <w:p>
-            <w:pPr>
-              <w:spacing w:after="0"/>
-              <w:rPr>
-                <w:sz w:val="16"/>
-                <w:szCs w:val="16"/>
-              </w:rPr>
-            </w:pPr>
-          </w:p>
-        </w:tc>
-        <w:tc>
-          <w:tcPr>
-            <w:tcW w:w="2360" w:type="dxa"/>
+            <w:proofErr w:type="spellEnd"/>
+            <w:r>
+              <w:rPr>
+                <w:sz w:val="16"/>
+                <w:szCs w:val="16"/>
+              </w:rPr>
+              <w:t>)</w:t>
+            </w:r>
+          </w:p>
+        </w:tc>
+        <w:tc>
+          <w:tcPr>
+            <w:tcW w:w="1219" w:type="dxa"/>
+            <w:tcBorders>
+              <w:top w:val="single" w:sz="6" w:space="0" w:color="9E9E9E"/>
+              <w:left w:val="single" w:sz="6" w:space="0" w:color="9E9E9E"/>
+              <w:bottom w:val="single" w:sz="6" w:space="0" w:color="9E9E9E"/>
+              <w:right w:val="single" w:sz="6" w:space="0" w:color="9E9E9E"/>
+            </w:tcBorders>
+            <w:shd w:val="clear" w:color="auto" w:fill="auto"/>
+            <w:tcMar>
+              <w:top w:w="144" w:type="dxa"/>
+              <w:left w:w="144" w:type="dxa"/>
+              <w:bottom w:w="144" w:type="dxa"/>
+              <w:right w:w="144" w:type="dxa"/>
+            </w:tcMar>
+            <w:vAlign w:val="center"/>
+            <w:hideMark/>
+          </w:tcPr>
+          <w:p>
+            <w:pPr>
+              <w:spacing w:after="0"/>
+              <w:rPr>
+                <w:sz w:val="16"/>
+                <w:szCs w:val="16"/>
+              </w:rPr>
+            </w:pPr>
+          </w:p>
+        </w:tc>
+        <w:tc>
+          <w:tcPr>
+            <w:tcW w:w="1218" w:type="dxa"/>
+            <w:tcBorders>
+              <w:top w:val="single" w:sz="6" w:space="0" w:color="9E9E9E"/>
+              <w:left w:val="single" w:sz="6" w:space="0" w:color="9E9E9E"/>
+              <w:bottom w:val="single" w:sz="6" w:space="0" w:color="9E9E9E"/>
+              <w:right w:val="single" w:sz="6" w:space="0" w:color="9E9E9E"/>
+            </w:tcBorders>
+            <w:shd w:val="clear" w:color="auto" w:fill="auto"/>
+            <w:tcMar>
+              <w:top w:w="144" w:type="dxa"/>
+              <w:left w:w="144" w:type="dxa"/>
+              <w:bottom w:w="144" w:type="dxa"/>
+              <w:right w:w="144" w:type="dxa"/>
+            </w:tcMar>
+            <w:vAlign w:val="center"/>
+            <w:hideMark/>
+          </w:tcPr>
+          <w:p>
+            <w:pPr>
+              <w:spacing w:after="0"/>
+              <w:rPr>
+                <w:sz w:val="16"/>
+                <w:szCs w:val="16"/>
+              </w:rPr>
+            </w:pPr>
+          </w:p>
+        </w:tc>
+        <w:tc>
+          <w:tcPr>
+            <w:tcW w:w="1239" w:type="dxa"/>
+            <w:tcBorders>
+              <w:top w:val="single" w:sz="6" w:space="0" w:color="9E9E9E"/>
+              <w:left w:val="single" w:sz="6" w:space="0" w:color="9E9E9E"/>
+              <w:bottom w:val="single" w:sz="6" w:space="0" w:color="9E9E9E"/>
+              <w:right w:val="single" w:sz="6" w:space="0" w:color="9E9E9E"/>
+            </w:tcBorders>
+            <w:shd w:val="clear" w:color="auto" w:fill="auto"/>
+            <w:tcMar>
+              <w:top w:w="144" w:type="dxa"/>
+              <w:left w:w="144" w:type="dxa"/>
+              <w:bottom w:w="144" w:type="dxa"/>
+              <w:right w:w="144" w:type="dxa"/>
+            </w:tcMar>
+            <w:vAlign w:val="center"/>
+            <w:hideMark/>
+          </w:tcPr>
+          <w:p>
+            <w:pPr>
+              <w:spacing w:after="0"/>
+              <w:rPr>
+                <w:sz w:val="16"/>
+                <w:szCs w:val="16"/>
+              </w:rPr>
+            </w:pPr>
+          </w:p>
+        </w:tc>
+        <w:tc>
+          <w:tcPr>
+            <w:tcW w:w="1479" w:type="dxa"/>
+            <w:tcBorders>
+              <w:top w:val="single" w:sz="6" w:space="0" w:color="9E9E9E"/>
+              <w:left w:val="single" w:sz="6" w:space="0" w:color="9E9E9E"/>
+              <w:bottom w:val="single" w:sz="6" w:space="0" w:color="9E9E9E"/>
+              <w:right w:val="single" w:sz="6" w:space="0" w:color="9E9E9E"/>
+            </w:tcBorders>
+            <w:shd w:val="clear" w:color="auto" w:fill="auto"/>
+            <w:tcMar>
+              <w:top w:w="144" w:type="dxa"/>
+              <w:left w:w="144" w:type="dxa"/>
+              <w:bottom w:w="144" w:type="dxa"/>
+              <w:right w:w="144" w:type="dxa"/>
+            </w:tcMar>
+            <w:vAlign w:val="center"/>
+            <w:hideMark/>
+          </w:tcPr>
+          <w:p>
+            <w:pPr>
+              <w:spacing w:after="0"/>
+              <w:rPr>
+                <w:sz w:val="16"/>
+                <w:szCs w:val="16"/>
+              </w:rPr>
+            </w:pPr>
+          </w:p>
+        </w:tc>
+        <w:tc>
+          <w:tcPr>
+            <w:tcW w:w="2356" w:type="dxa"/>
             <w:tcBorders>
               <w:top w:val="single" w:sz="6" w:space="0" w:color="9E9E9E"/>
               <w:left w:val="single" w:sz="6" w:space="0" w:color="9E9E9E"/>
@@ -2986,21 +2956,20 @@
         </w:trPr>
         <w:tc>
           <w:tcPr>
-            <w:tcW w:w="6220" w:type="dxa"/>
-            <w:tcBorders>
-              <w:top w:val="single" w:sz="6" w:space="0" w:color="9E9E9E"/>
-              <w:left w:val="single" w:sz="6" w:space="0" w:color="9E9E9E"/>
-              <w:bottom w:val="single" w:sz="6" w:space="0" w:color="9E9E9E"/>
-              <w:right w:val="single" w:sz="6" w:space="0" w:color="9E9E9E"/>
-            </w:tcBorders>
-            <w:shd w:val="clear" w:color="auto" w:fill="auto"/>
-            <w:tcMar>
-              <w:top w:w="144" w:type="dxa"/>
-              <w:left w:w="144" w:type="dxa"/>
-              <w:bottom w:w="144" w:type="dxa"/>
-              <w:right w:w="144" w:type="dxa"/>
-            </w:tcMar>
-            <w:hideMark/>
+            <w:tcW w:w="6209" w:type="dxa"/>
+            <w:tcBorders>
+              <w:top w:val="single" w:sz="6" w:space="0" w:color="9E9E9E"/>
+              <w:left w:val="single" w:sz="6" w:space="0" w:color="9E9E9E"/>
+              <w:bottom w:val="single" w:sz="6" w:space="0" w:color="9E9E9E"/>
+              <w:right w:val="single" w:sz="6" w:space="0" w:color="9E9E9E"/>
+            </w:tcBorders>
+            <w:shd w:val="clear" w:color="auto" w:fill="auto"/>
+            <w:tcMar>
+              <w:top w:w="144" w:type="dxa"/>
+              <w:left w:w="144" w:type="dxa"/>
+              <w:bottom w:w="144" w:type="dxa"/>
+              <w:right w:w="144" w:type="dxa"/>
+            </w:tcMar>
           </w:tcPr>
           <w:p>
             <w:pPr>
@@ -3015,144 +2984,497 @@
                 <w:sz w:val="16"/>
                 <w:szCs w:val="16"/>
               </w:rPr>
-              <w:t>React</w:t>
+              <w:t>Algorithmique</w:t>
             </w:r>
           </w:p>
         </w:tc>
         <w:tc>
           <w:tcPr>
-            <w:tcW w:w="1220" w:type="dxa"/>
-            <w:tcBorders>
-              <w:top w:val="single" w:sz="6" w:space="0" w:color="9E9E9E"/>
-              <w:left w:val="single" w:sz="6" w:space="0" w:color="9E9E9E"/>
-              <w:bottom w:val="single" w:sz="6" w:space="0" w:color="9E9E9E"/>
-              <w:right w:val="single" w:sz="6" w:space="0" w:color="9E9E9E"/>
-            </w:tcBorders>
-            <w:shd w:val="clear" w:color="auto" w:fill="auto"/>
-            <w:tcMar>
-              <w:top w:w="144" w:type="dxa"/>
-              <w:left w:w="144" w:type="dxa"/>
-              <w:bottom w:w="144" w:type="dxa"/>
-              <w:right w:w="144" w:type="dxa"/>
-            </w:tcMar>
-            <w:vAlign w:val="center"/>
-            <w:hideMark/>
-          </w:tcPr>
-          <w:p>
-            <w:pPr>
-              <w:spacing w:after="0"/>
-              <w:rPr>
-                <w:sz w:val="16"/>
-                <w:szCs w:val="16"/>
-              </w:rPr>
-            </w:pPr>
-          </w:p>
-        </w:tc>
-        <w:tc>
-          <w:tcPr>
-            <w:tcW w:w="1220" w:type="dxa"/>
-            <w:tcBorders>
-              <w:top w:val="single" w:sz="6" w:space="0" w:color="9E9E9E"/>
-              <w:left w:val="single" w:sz="6" w:space="0" w:color="9E9E9E"/>
-              <w:bottom w:val="single" w:sz="6" w:space="0" w:color="9E9E9E"/>
-              <w:right w:val="single" w:sz="6" w:space="0" w:color="9E9E9E"/>
-            </w:tcBorders>
-            <w:shd w:val="clear" w:color="auto" w:fill="auto"/>
-            <w:tcMar>
-              <w:top w:w="144" w:type="dxa"/>
-              <w:left w:w="144" w:type="dxa"/>
-              <w:bottom w:w="144" w:type="dxa"/>
-              <w:right w:w="144" w:type="dxa"/>
-            </w:tcMar>
-            <w:vAlign w:val="center"/>
-            <w:hideMark/>
-          </w:tcPr>
-          <w:p>
-            <w:pPr>
-              <w:spacing w:after="0"/>
-              <w:rPr>
-                <w:sz w:val="16"/>
-                <w:szCs w:val="16"/>
-              </w:rPr>
-            </w:pPr>
-          </w:p>
-        </w:tc>
-        <w:tc>
-          <w:tcPr>
-            <w:tcW w:w="1240" w:type="dxa"/>
-            <w:tcBorders>
-              <w:top w:val="single" w:sz="6" w:space="0" w:color="9E9E9E"/>
-              <w:left w:val="single" w:sz="6" w:space="0" w:color="9E9E9E"/>
-              <w:bottom w:val="single" w:sz="6" w:space="0" w:color="9E9E9E"/>
-              <w:right w:val="single" w:sz="6" w:space="0" w:color="9E9E9E"/>
-            </w:tcBorders>
-            <w:shd w:val="clear" w:color="auto" w:fill="auto"/>
-            <w:tcMar>
-              <w:top w:w="144" w:type="dxa"/>
-              <w:left w:w="144" w:type="dxa"/>
-              <w:bottom w:w="144" w:type="dxa"/>
-              <w:right w:w="144" w:type="dxa"/>
-            </w:tcMar>
-            <w:vAlign w:val="center"/>
-            <w:hideMark/>
-          </w:tcPr>
-          <w:p>
-            <w:pPr>
-              <w:spacing w:after="0"/>
-              <w:rPr>
-                <w:sz w:val="16"/>
-                <w:szCs w:val="16"/>
-              </w:rPr>
-            </w:pPr>
-          </w:p>
-        </w:tc>
-        <w:tc>
-          <w:tcPr>
-            <w:tcW w:w="1480" w:type="dxa"/>
-            <w:tcBorders>
-              <w:top w:val="single" w:sz="6" w:space="0" w:color="9E9E9E"/>
-              <w:left w:val="single" w:sz="6" w:space="0" w:color="9E9E9E"/>
-              <w:bottom w:val="single" w:sz="6" w:space="0" w:color="9E9E9E"/>
-              <w:right w:val="single" w:sz="6" w:space="0" w:color="9E9E9E"/>
-            </w:tcBorders>
-            <w:shd w:val="clear" w:color="auto" w:fill="auto"/>
-            <w:tcMar>
-              <w:top w:w="144" w:type="dxa"/>
-              <w:left w:w="144" w:type="dxa"/>
-              <w:bottom w:w="144" w:type="dxa"/>
-              <w:right w:w="144" w:type="dxa"/>
-            </w:tcMar>
-            <w:vAlign w:val="center"/>
-            <w:hideMark/>
-          </w:tcPr>
-          <w:p>
-            <w:pPr>
-              <w:spacing w:after="0"/>
-              <w:rPr>
-                <w:sz w:val="16"/>
-                <w:szCs w:val="16"/>
-              </w:rPr>
-            </w:pPr>
-          </w:p>
-        </w:tc>
-        <w:tc>
-          <w:tcPr>
-            <w:tcW w:w="2360" w:type="dxa"/>
-            <w:tcBorders>
-              <w:top w:val="single" w:sz="6" w:space="0" w:color="9E9E9E"/>
-              <w:left w:val="single" w:sz="6" w:space="0" w:color="9E9E9E"/>
-              <w:bottom w:val="single" w:sz="6" w:space="0" w:color="9E9E9E"/>
-              <w:right w:val="single" w:sz="6" w:space="0" w:color="9E9E9E"/>
-            </w:tcBorders>
-            <w:shd w:val="clear" w:color="auto" w:fill="auto"/>
-            <w:tcMar>
-              <w:top w:w="144" w:type="dxa"/>
-              <w:left w:w="144" w:type="dxa"/>
-              <w:bottom w:w="144" w:type="dxa"/>
-              <w:right w:w="144" w:type="dxa"/>
-            </w:tcMar>
-            <w:vAlign w:val="center"/>
-            <w:hideMark/>
+            <w:tcW w:w="1219" w:type="dxa"/>
+            <w:tcBorders>
+              <w:top w:val="single" w:sz="6" w:space="0" w:color="9E9E9E"/>
+              <w:left w:val="single" w:sz="6" w:space="0" w:color="9E9E9E"/>
+              <w:bottom w:val="single" w:sz="6" w:space="0" w:color="9E9E9E"/>
+              <w:right w:val="single" w:sz="6" w:space="0" w:color="9E9E9E"/>
+            </w:tcBorders>
+            <w:shd w:val="clear" w:color="auto" w:fill="auto"/>
+            <w:tcMar>
+              <w:top w:w="144" w:type="dxa"/>
+              <w:left w:w="144" w:type="dxa"/>
+              <w:bottom w:w="144" w:type="dxa"/>
+              <w:right w:w="144" w:type="dxa"/>
+            </w:tcMar>
+            <w:vAlign w:val="center"/>
+          </w:tcPr>
+          <w:p>
+            <w:pPr>
+              <w:spacing w:after="0"/>
+              <w:rPr>
+                <w:sz w:val="16"/>
+                <w:szCs w:val="16"/>
+              </w:rPr>
+            </w:pPr>
+          </w:p>
+        </w:tc>
+        <w:tc>
+          <w:tcPr>
+            <w:tcW w:w="1218" w:type="dxa"/>
+            <w:tcBorders>
+              <w:top w:val="single" w:sz="6" w:space="0" w:color="9E9E9E"/>
+              <w:left w:val="single" w:sz="6" w:space="0" w:color="9E9E9E"/>
+              <w:bottom w:val="single" w:sz="6" w:space="0" w:color="9E9E9E"/>
+              <w:right w:val="single" w:sz="6" w:space="0" w:color="9E9E9E"/>
+            </w:tcBorders>
+            <w:shd w:val="clear" w:color="auto" w:fill="auto"/>
+            <w:tcMar>
+              <w:top w:w="144" w:type="dxa"/>
+              <w:left w:w="144" w:type="dxa"/>
+              <w:bottom w:w="144" w:type="dxa"/>
+              <w:right w:w="144" w:type="dxa"/>
+            </w:tcMar>
+            <w:vAlign w:val="center"/>
+          </w:tcPr>
+          <w:p>
+            <w:pPr>
+              <w:spacing w:after="0"/>
+              <w:rPr>
+                <w:sz w:val="16"/>
+                <w:szCs w:val="16"/>
+              </w:rPr>
+            </w:pPr>
+          </w:p>
+        </w:tc>
+        <w:tc>
+          <w:tcPr>
+            <w:tcW w:w="1239" w:type="dxa"/>
+            <w:tcBorders>
+              <w:top w:val="single" w:sz="6" w:space="0" w:color="9E9E9E"/>
+              <w:left w:val="single" w:sz="6" w:space="0" w:color="9E9E9E"/>
+              <w:bottom w:val="single" w:sz="6" w:space="0" w:color="9E9E9E"/>
+              <w:right w:val="single" w:sz="6" w:space="0" w:color="9E9E9E"/>
+            </w:tcBorders>
+            <w:shd w:val="clear" w:color="auto" w:fill="auto"/>
+            <w:tcMar>
+              <w:top w:w="144" w:type="dxa"/>
+              <w:left w:w="144" w:type="dxa"/>
+              <w:bottom w:w="144" w:type="dxa"/>
+              <w:right w:w="144" w:type="dxa"/>
+            </w:tcMar>
+            <w:vAlign w:val="center"/>
+          </w:tcPr>
+          <w:p>
+            <w:pPr>
+              <w:spacing w:after="0"/>
+              <w:rPr>
+                <w:sz w:val="16"/>
+                <w:szCs w:val="16"/>
+              </w:rPr>
+            </w:pPr>
+          </w:p>
+        </w:tc>
+        <w:tc>
+          <w:tcPr>
+            <w:tcW w:w="1479" w:type="dxa"/>
+            <w:tcBorders>
+              <w:top w:val="single" w:sz="6" w:space="0" w:color="9E9E9E"/>
+              <w:left w:val="single" w:sz="6" w:space="0" w:color="9E9E9E"/>
+              <w:bottom w:val="single" w:sz="6" w:space="0" w:color="9E9E9E"/>
+              <w:right w:val="single" w:sz="6" w:space="0" w:color="9E9E9E"/>
+            </w:tcBorders>
+            <w:shd w:val="clear" w:color="auto" w:fill="auto"/>
+            <w:tcMar>
+              <w:top w:w="144" w:type="dxa"/>
+              <w:left w:w="144" w:type="dxa"/>
+              <w:bottom w:w="144" w:type="dxa"/>
+              <w:right w:w="144" w:type="dxa"/>
+            </w:tcMar>
+            <w:vAlign w:val="center"/>
+          </w:tcPr>
+          <w:p>
+            <w:pPr>
+              <w:spacing w:after="0"/>
+              <w:rPr>
+                <w:sz w:val="16"/>
+                <w:szCs w:val="16"/>
+              </w:rPr>
+            </w:pPr>
+          </w:p>
+        </w:tc>
+        <w:tc>
+          <w:tcPr>
+            <w:tcW w:w="2356" w:type="dxa"/>
+            <w:tcBorders>
+              <w:top w:val="single" w:sz="6" w:space="0" w:color="9E9E9E"/>
+              <w:left w:val="single" w:sz="6" w:space="0" w:color="9E9E9E"/>
+              <w:bottom w:val="single" w:sz="6" w:space="0" w:color="9E9E9E"/>
+              <w:right w:val="single" w:sz="6" w:space="0" w:color="9E9E9E"/>
+            </w:tcBorders>
+            <w:shd w:val="clear" w:color="auto" w:fill="auto"/>
+            <w:tcMar>
+              <w:top w:w="144" w:type="dxa"/>
+              <w:left w:w="144" w:type="dxa"/>
+              <w:bottom w:w="144" w:type="dxa"/>
+              <w:right w:w="144" w:type="dxa"/>
+            </w:tcMar>
+            <w:vAlign w:val="center"/>
+          </w:tcPr>
+          <w:p>
+            <w:pPr>
+              <w:spacing w:after="0"/>
+              <w:rPr>
+                <w:sz w:val="16"/>
+                <w:szCs w:val="16"/>
+              </w:rPr>
+            </w:pPr>
+          </w:p>
+        </w:tc>
+      </w:tr>
+      <w:tr>
+        <w:trPr>
+          <w:trHeight w:val="18"/>
+        </w:trPr>
+        <w:tc>
+          <w:tcPr>
+            <w:tcW w:w="6209" w:type="dxa"/>
+            <w:tcBorders>
+              <w:top w:val="single" w:sz="6" w:space="0" w:color="9E9E9E"/>
+              <w:left w:val="single" w:sz="6" w:space="0" w:color="9E9E9E"/>
+              <w:bottom w:val="single" w:sz="6" w:space="0" w:color="9E9E9E"/>
+              <w:right w:val="single" w:sz="6" w:space="0" w:color="9E9E9E"/>
+            </w:tcBorders>
+            <w:shd w:val="clear" w:color="auto" w:fill="auto"/>
+            <w:tcMar>
+              <w:top w:w="144" w:type="dxa"/>
+              <w:left w:w="144" w:type="dxa"/>
+              <w:bottom w:w="144" w:type="dxa"/>
+              <w:right w:w="144" w:type="dxa"/>
+            </w:tcMar>
+          </w:tcPr>
+          <w:p>
+            <w:pPr>
+              <w:spacing w:after="0"/>
+              <w:rPr>
+                <w:sz w:val="16"/>
+                <w:szCs w:val="16"/>
+              </w:rPr>
+            </w:pPr>
+            <w:r>
+              <w:rPr>
+                <w:sz w:val="16"/>
+                <w:szCs w:val="16"/>
+              </w:rPr>
+              <w:t xml:space="preserve"> Python/Flask</w:t>
+            </w:r>
+          </w:p>
+        </w:tc>
+        <w:tc>
+          <w:tcPr>
+            <w:tcW w:w="1219" w:type="dxa"/>
+            <w:tcBorders>
+              <w:top w:val="single" w:sz="6" w:space="0" w:color="9E9E9E"/>
+              <w:left w:val="single" w:sz="6" w:space="0" w:color="9E9E9E"/>
+              <w:bottom w:val="single" w:sz="6" w:space="0" w:color="9E9E9E"/>
+              <w:right w:val="single" w:sz="6" w:space="0" w:color="9E9E9E"/>
+            </w:tcBorders>
+            <w:shd w:val="clear" w:color="auto" w:fill="auto"/>
+            <w:tcMar>
+              <w:top w:w="144" w:type="dxa"/>
+              <w:left w:w="144" w:type="dxa"/>
+              <w:bottom w:w="144" w:type="dxa"/>
+              <w:right w:w="144" w:type="dxa"/>
+            </w:tcMar>
+            <w:vAlign w:val="center"/>
+          </w:tcPr>
+          <w:p>
+            <w:pPr>
+              <w:spacing w:after="0"/>
+              <w:rPr>
+                <w:sz w:val="16"/>
+                <w:szCs w:val="16"/>
+              </w:rPr>
+            </w:pPr>
+          </w:p>
+        </w:tc>
+        <w:tc>
+          <w:tcPr>
+            <w:tcW w:w="1218" w:type="dxa"/>
+            <w:tcBorders>
+              <w:top w:val="single" w:sz="6" w:space="0" w:color="9E9E9E"/>
+              <w:left w:val="single" w:sz="6" w:space="0" w:color="9E9E9E"/>
+              <w:bottom w:val="single" w:sz="6" w:space="0" w:color="9E9E9E"/>
+              <w:right w:val="single" w:sz="6" w:space="0" w:color="9E9E9E"/>
+            </w:tcBorders>
+            <w:shd w:val="clear" w:color="auto" w:fill="auto"/>
+            <w:tcMar>
+              <w:top w:w="144" w:type="dxa"/>
+              <w:left w:w="144" w:type="dxa"/>
+              <w:bottom w:w="144" w:type="dxa"/>
+              <w:right w:w="144" w:type="dxa"/>
+            </w:tcMar>
+            <w:vAlign w:val="center"/>
+          </w:tcPr>
+          <w:p>
+            <w:pPr>
+              <w:spacing w:after="0"/>
+              <w:rPr>
+                <w:sz w:val="16"/>
+                <w:szCs w:val="16"/>
+              </w:rPr>
+            </w:pPr>
+          </w:p>
+        </w:tc>
+        <w:tc>
+          <w:tcPr>
+            <w:tcW w:w="1239" w:type="dxa"/>
+            <w:tcBorders>
+              <w:top w:val="single" w:sz="6" w:space="0" w:color="9E9E9E"/>
+              <w:left w:val="single" w:sz="6" w:space="0" w:color="9E9E9E"/>
+              <w:bottom w:val="single" w:sz="6" w:space="0" w:color="9E9E9E"/>
+              <w:right w:val="single" w:sz="6" w:space="0" w:color="9E9E9E"/>
+            </w:tcBorders>
+            <w:shd w:val="clear" w:color="auto" w:fill="auto"/>
+            <w:tcMar>
+              <w:top w:w="144" w:type="dxa"/>
+              <w:left w:w="144" w:type="dxa"/>
+              <w:bottom w:w="144" w:type="dxa"/>
+              <w:right w:w="144" w:type="dxa"/>
+            </w:tcMar>
+            <w:vAlign w:val="center"/>
+          </w:tcPr>
+          <w:p>
+            <w:pPr>
+              <w:spacing w:after="0"/>
+              <w:rPr>
+                <w:sz w:val="16"/>
+                <w:szCs w:val="16"/>
+              </w:rPr>
+            </w:pPr>
+          </w:p>
+        </w:tc>
+        <w:tc>
+          <w:tcPr>
+            <w:tcW w:w="1479" w:type="dxa"/>
+            <w:tcBorders>
+              <w:top w:val="single" w:sz="6" w:space="0" w:color="9E9E9E"/>
+              <w:left w:val="single" w:sz="6" w:space="0" w:color="9E9E9E"/>
+              <w:bottom w:val="single" w:sz="6" w:space="0" w:color="9E9E9E"/>
+              <w:right w:val="single" w:sz="6" w:space="0" w:color="9E9E9E"/>
+            </w:tcBorders>
+            <w:shd w:val="clear" w:color="auto" w:fill="auto"/>
+            <w:tcMar>
+              <w:top w:w="144" w:type="dxa"/>
+              <w:left w:w="144" w:type="dxa"/>
+              <w:bottom w:w="144" w:type="dxa"/>
+              <w:right w:w="144" w:type="dxa"/>
+            </w:tcMar>
+            <w:vAlign w:val="center"/>
+          </w:tcPr>
+          <w:p>
+            <w:pPr>
+              <w:spacing w:after="0"/>
+              <w:rPr>
+                <w:sz w:val="16"/>
+                <w:szCs w:val="16"/>
+              </w:rPr>
+            </w:pPr>
+          </w:p>
+        </w:tc>
+        <w:tc>
+          <w:tcPr>
+            <w:tcW w:w="2356" w:type="dxa"/>
+            <w:tcBorders>
+              <w:top w:val="single" w:sz="6" w:space="0" w:color="9E9E9E"/>
+              <w:left w:val="single" w:sz="6" w:space="0" w:color="9E9E9E"/>
+              <w:bottom w:val="single" w:sz="6" w:space="0" w:color="9E9E9E"/>
+              <w:right w:val="single" w:sz="6" w:space="0" w:color="9E9E9E"/>
+            </w:tcBorders>
+            <w:shd w:val="clear" w:color="auto" w:fill="auto"/>
+            <w:tcMar>
+              <w:top w:w="144" w:type="dxa"/>
+              <w:left w:w="144" w:type="dxa"/>
+              <w:bottom w:w="144" w:type="dxa"/>
+              <w:right w:w="144" w:type="dxa"/>
+            </w:tcMar>
+            <w:vAlign w:val="center"/>
+          </w:tcPr>
+          <w:p>
+            <w:pPr>
+              <w:spacing w:after="0"/>
+              <w:rPr>
+                <w:sz w:val="16"/>
+                <w:szCs w:val="16"/>
+              </w:rPr>
+            </w:pPr>
+          </w:p>
+        </w:tc>
+      </w:tr>
+      <w:tr>
+        <w:trPr>
+          <w:trHeight w:val="18"/>
+        </w:trPr>
+        <w:tc>
+          <w:tcPr>
+            <w:tcW w:w="6209" w:type="dxa"/>
+            <w:tcBorders>
+              <w:top w:val="single" w:sz="6" w:space="0" w:color="9E9E9E"/>
+              <w:left w:val="single" w:sz="6" w:space="0" w:color="9E9E9E"/>
+              <w:bottom w:val="single" w:sz="6" w:space="0" w:color="9E9E9E"/>
+              <w:right w:val="single" w:sz="6" w:space="0" w:color="9E9E9E"/>
+            </w:tcBorders>
+            <w:shd w:val="clear" w:color="auto" w:fill="auto"/>
+            <w:tcMar>
+              <w:top w:w="144" w:type="dxa"/>
+              <w:left w:w="144" w:type="dxa"/>
+              <w:bottom w:w="144" w:type="dxa"/>
+              <w:right w:w="144" w:type="dxa"/>
+            </w:tcMar>
+          </w:tcPr>
+          <w:p>
+            <w:pPr>
+              <w:spacing w:after="0"/>
+              <w:rPr>
+                <w:sz w:val="16"/>
+                <w:szCs w:val="16"/>
+              </w:rPr>
+            </w:pPr>
+            <w:r>
+              <w:rPr>
+                <w:sz w:val="16"/>
+                <w:szCs w:val="16"/>
+              </w:rPr>
+              <w:t>Réception/Émission en JSON</w:t>
+            </w:r>
+          </w:p>
+        </w:tc>
+        <w:tc>
+          <w:tcPr>
+            <w:tcW w:w="1219" w:type="dxa"/>
+            <w:tcBorders>
+              <w:top w:val="single" w:sz="6" w:space="0" w:color="9E9E9E"/>
+              <w:left w:val="single" w:sz="6" w:space="0" w:color="9E9E9E"/>
+              <w:bottom w:val="single" w:sz="6" w:space="0" w:color="9E9E9E"/>
+              <w:right w:val="single" w:sz="6" w:space="0" w:color="9E9E9E"/>
+            </w:tcBorders>
+            <w:shd w:val="clear" w:color="auto" w:fill="auto"/>
+            <w:tcMar>
+              <w:top w:w="144" w:type="dxa"/>
+              <w:left w:w="144" w:type="dxa"/>
+              <w:bottom w:w="144" w:type="dxa"/>
+              <w:right w:w="144" w:type="dxa"/>
+            </w:tcMar>
+            <w:vAlign w:val="center"/>
+          </w:tcPr>
+          <w:p>
+            <w:pPr>
+              <w:spacing w:after="0"/>
+              <w:rPr>
+                <w:sz w:val="16"/>
+                <w:szCs w:val="16"/>
+              </w:rPr>
+            </w:pPr>
+          </w:p>
+        </w:tc>
+        <w:tc>
+          <w:tcPr>
+            <w:tcW w:w="1218" w:type="dxa"/>
+            <w:tcBorders>
+              <w:top w:val="single" w:sz="6" w:space="0" w:color="9E9E9E"/>
+              <w:left w:val="single" w:sz="6" w:space="0" w:color="9E9E9E"/>
+              <w:bottom w:val="single" w:sz="6" w:space="0" w:color="9E9E9E"/>
+              <w:right w:val="single" w:sz="6" w:space="0" w:color="9E9E9E"/>
+            </w:tcBorders>
+            <w:shd w:val="clear" w:color="auto" w:fill="auto"/>
+            <w:tcMar>
+              <w:top w:w="144" w:type="dxa"/>
+              <w:left w:w="144" w:type="dxa"/>
+              <w:bottom w:w="144" w:type="dxa"/>
+              <w:right w:w="144" w:type="dxa"/>
+            </w:tcMar>
+            <w:vAlign w:val="center"/>
+          </w:tcPr>
+          <w:p>
+            <w:pPr>
+              <w:spacing w:after="0"/>
+              <w:rPr>
+                <w:sz w:val="16"/>
+                <w:szCs w:val="16"/>
+              </w:rPr>
+            </w:pPr>
+          </w:p>
+        </w:tc>
+        <w:tc>
+          <w:tcPr>
+            <w:tcW w:w="1239" w:type="dxa"/>
+            <w:tcBorders>
+              <w:top w:val="single" w:sz="6" w:space="0" w:color="9E9E9E"/>
+              <w:left w:val="single" w:sz="6" w:space="0" w:color="9E9E9E"/>
+              <w:bottom w:val="single" w:sz="6" w:space="0" w:color="9E9E9E"/>
+              <w:right w:val="single" w:sz="6" w:space="0" w:color="9E9E9E"/>
+            </w:tcBorders>
+            <w:shd w:val="clear" w:color="auto" w:fill="auto"/>
+            <w:tcMar>
+              <w:top w:w="144" w:type="dxa"/>
+              <w:left w:w="144" w:type="dxa"/>
+              <w:bottom w:w="144" w:type="dxa"/>
+              <w:right w:w="144" w:type="dxa"/>
+            </w:tcMar>
+            <w:vAlign w:val="center"/>
+          </w:tcPr>
+          <w:p>
+            <w:pPr>
+              <w:spacing w:after="0"/>
+              <w:rPr>
+                <w:sz w:val="16"/>
+                <w:szCs w:val="16"/>
+              </w:rPr>
+            </w:pPr>
+          </w:p>
+        </w:tc>
+        <w:tc>
+          <w:tcPr>
+            <w:tcW w:w="1479" w:type="dxa"/>
+            <w:tcBorders>
+              <w:top w:val="single" w:sz="6" w:space="0" w:color="9E9E9E"/>
+              <w:left w:val="single" w:sz="6" w:space="0" w:color="9E9E9E"/>
+              <w:bottom w:val="single" w:sz="6" w:space="0" w:color="9E9E9E"/>
+              <w:right w:val="single" w:sz="6" w:space="0" w:color="9E9E9E"/>
+            </w:tcBorders>
+            <w:shd w:val="clear" w:color="auto" w:fill="auto"/>
+            <w:tcMar>
+              <w:top w:w="144" w:type="dxa"/>
+              <w:left w:w="144" w:type="dxa"/>
+              <w:bottom w:w="144" w:type="dxa"/>
+              <w:right w:w="144" w:type="dxa"/>
+            </w:tcMar>
+            <w:vAlign w:val="center"/>
+          </w:tcPr>
+          <w:p>
+            <w:pPr>
+              <w:spacing w:after="0"/>
+              <w:rPr>
+                <w:sz w:val="16"/>
+                <w:szCs w:val="16"/>
+              </w:rPr>
+            </w:pPr>
+          </w:p>
+        </w:tc>
+        <w:tc>
+          <w:tcPr>
+            <w:tcW w:w="2356" w:type="dxa"/>
+            <w:tcBorders>
+              <w:top w:val="single" w:sz="6" w:space="0" w:color="9E9E9E"/>
+              <w:left w:val="single" w:sz="6" w:space="0" w:color="9E9E9E"/>
+              <w:bottom w:val="single" w:sz="6" w:space="0" w:color="9E9E9E"/>
+              <w:right w:val="single" w:sz="6" w:space="0" w:color="9E9E9E"/>
+            </w:tcBorders>
+            <w:shd w:val="clear" w:color="auto" w:fill="auto"/>
+            <w:tcMar>
+              <w:top w:w="144" w:type="dxa"/>
+              <w:left w:w="144" w:type="dxa"/>
+              <w:bottom w:w="144" w:type="dxa"/>
+              <w:right w:w="144" w:type="dxa"/>
+            </w:tcMar>
+            <w:vAlign w:val="center"/>
           </w:tcPr>
           <w:p>
             <w:pPr>
@@ -3931,6 +4253,7 @@
   <w:style w:type="character" w:default="1" w:styleId="Policepardfaut">
     <w:name w:val="Default Paragraph Font"/>
     <w:uiPriority w:val="1"/>
+    <w:semiHidden/>
     <w:unhideWhenUsed/>
   </w:style>
   <w:style w:type="table" w:default="1" w:styleId="TableauNormal">

</xml_diff>